<commit_message>
canti domenica 12 marzo
</commit_message>
<xml_diff>
--- a/pdf/cantiDomenica.docx
+++ b/pdf/cantiDomenica.docx
@@ -2214,9 +2214,6 @@
     </w:p>
     <w:p>
       <w:pPr>
-        <w:pStyle w:val="NormaleWeb"/>
-        <w:shd w:val="clear" w:color="auto" w:fill="FFFFFF"/>
-        <w:spacing w:before="0" w:beforeAutospacing="0" w:after="0" w:afterAutospacing="0"/>
         <w:rPr>
           <w:rFonts w:ascii="Chalkboard" w:hAnsi="Chalkboard" w:cs="Arial"/>
           <w:b/>
@@ -2246,7 +2243,7 @@
           <w:szCs w:val="36"/>
           <w:u w:val="single"/>
         </w:rPr>
-        <w:t>CANTO DELL’AMICIZIA</w:t>
+        <w:t>SERVIRE È REGNARE</w:t>
       </w:r>
     </w:p>
     <w:p>
@@ -2262,106 +2259,58 @@
     </w:p>
     <w:p>
       <w:pPr>
-        <w:rPr>
-          <w:rFonts w:ascii="Chalkboard" w:hAnsi="Chalkboard"/>
-          <w:sz w:val="32"/>
-          <w:szCs w:val="32"/>
-        </w:rPr>
-      </w:pPr>
-      <w:r>
-        <w:rPr>
-          <w:rFonts w:ascii="Chalkboard" w:hAnsi="Chalkboard"/>
-          <w:sz w:val="32"/>
-          <w:szCs w:val="32"/>
-        </w:rPr>
-        <w:t xml:space="preserve">In un mondo di maschere dove sembra impossibile </w:t>
-      </w:r>
-    </w:p>
-    <w:p>
-      <w:pPr>
-        <w:rPr>
-          <w:rFonts w:ascii="Chalkboard" w:hAnsi="Chalkboard"/>
-          <w:sz w:val="32"/>
-          <w:szCs w:val="32"/>
-        </w:rPr>
-      </w:pPr>
-      <w:r>
-        <w:rPr>
-          <w:rFonts w:ascii="Chalkboard" w:hAnsi="Chalkboard"/>
-          <w:sz w:val="32"/>
-          <w:szCs w:val="32"/>
-        </w:rPr>
-        <w:t xml:space="preserve">riuscire a sconfiggere tutto ciò che annienta l'uomo. </w:t>
-      </w:r>
-    </w:p>
-    <w:p>
-      <w:pPr>
-        <w:rPr>
-          <w:rFonts w:ascii="Chalkboard" w:hAnsi="Chalkboard"/>
-          <w:sz w:val="32"/>
-          <w:szCs w:val="32"/>
-        </w:rPr>
-      </w:pPr>
-      <w:r>
-        <w:rPr>
-          <w:rFonts w:ascii="Chalkboard" w:hAnsi="Chalkboard"/>
-          <w:sz w:val="32"/>
-          <w:szCs w:val="32"/>
-        </w:rPr>
-        <w:t>Il potere</w:t>
-      </w:r>
-      <w:r>
-        <w:rPr>
-          <w:rFonts w:ascii="Chalkboard" w:hAnsi="Chalkboard"/>
-          <w:sz w:val="32"/>
-          <w:szCs w:val="32"/>
-        </w:rPr>
-        <w:t>,</w:t>
-      </w:r>
-      <w:r>
-        <w:rPr>
-          <w:rFonts w:ascii="Chalkboard" w:hAnsi="Chalkboard"/>
-          <w:sz w:val="32"/>
-          <w:szCs w:val="32"/>
-        </w:rPr>
-        <w:t xml:space="preserve"> la falsità, la ricchezza</w:t>
-      </w:r>
-      <w:r>
-        <w:rPr>
-          <w:rFonts w:ascii="Chalkboard" w:hAnsi="Chalkboard"/>
-          <w:sz w:val="32"/>
-          <w:szCs w:val="32"/>
-        </w:rPr>
-        <w:t>,</w:t>
-      </w:r>
-      <w:r>
-        <w:rPr>
-          <w:rFonts w:ascii="Chalkboard" w:hAnsi="Chalkboard"/>
-          <w:sz w:val="32"/>
-          <w:szCs w:val="32"/>
-        </w:rPr>
-        <w:t xml:space="preserve"> l'avidità, </w:t>
-      </w:r>
-    </w:p>
-    <w:p>
-      <w:pPr>
-        <w:rPr>
-          <w:rFonts w:ascii="Chalkboard" w:hAnsi="Chalkboard"/>
-          <w:sz w:val="32"/>
-          <w:szCs w:val="32"/>
-        </w:rPr>
-      </w:pPr>
-      <w:r>
-        <w:rPr>
-          <w:rFonts w:ascii="Chalkboard" w:hAnsi="Chalkboard"/>
-          <w:sz w:val="32"/>
-          <w:szCs w:val="32"/>
-        </w:rPr>
-        <w:t xml:space="preserve">sono mostri da abbattere, noi però non siamo soli. </w:t>
-      </w:r>
-    </w:p>
-    <w:p>
-      <w:pPr>
+        <w:pStyle w:val="NormaleWeb"/>
+        <w:shd w:val="clear" w:color="auto" w:fill="FFFFFF"/>
+        <w:spacing w:before="0" w:beforeAutospacing="0"/>
+        <w:contextualSpacing/>
+        <w:rPr>
+          <w:rFonts w:ascii="Chalkboard" w:hAnsi="Chalkboard"/>
+          <w:sz w:val="32"/>
+          <w:szCs w:val="32"/>
+        </w:rPr>
+      </w:pPr>
+      <w:r>
+        <w:rPr>
+          <w:rFonts w:ascii="Chalkboard" w:hAnsi="Chalkboard"/>
+          <w:sz w:val="32"/>
+          <w:szCs w:val="32"/>
+        </w:rPr>
+        <w:t>Guardiamo a te che sei Maestro e Signore:</w:t>
+      </w:r>
+      <w:r>
+        <w:rPr>
+          <w:rFonts w:ascii="Chalkboard" w:hAnsi="Chalkboard"/>
+          <w:sz w:val="32"/>
+          <w:szCs w:val="32"/>
+        </w:rPr>
+        <w:br/>
+        <w:t>chinato a terra stai, ci mostri che l’amore</w:t>
+      </w:r>
+      <w:r>
+        <w:rPr>
+          <w:rFonts w:ascii="Chalkboard" w:hAnsi="Chalkboard"/>
+          <w:sz w:val="32"/>
+          <w:szCs w:val="32"/>
+        </w:rPr>
+        <w:br/>
+        <w:t>è cingersi il grembiule, sapersi inginocchiare,</w:t>
+      </w:r>
+      <w:r>
+        <w:rPr>
+          <w:rFonts w:ascii="Chalkboard" w:hAnsi="Chalkboard"/>
+          <w:sz w:val="32"/>
+          <w:szCs w:val="32"/>
+        </w:rPr>
+        <w:br/>
+        <w:t>c’insegni che amare è servire.</w:t>
+      </w:r>
+    </w:p>
+    <w:p>
+      <w:pPr>
+        <w:pStyle w:val="NormaleWeb"/>
+        <w:shd w:val="clear" w:color="auto" w:fill="FFFFFF"/>
+        <w:spacing w:before="0" w:beforeAutospacing="0"/>
+        <w:contextualSpacing/>
         <w:rPr>
           <w:rFonts w:ascii="Chalkboard" w:hAnsi="Chalkboard"/>
           <w:sz w:val="20"/>
@@ -2371,150 +2320,90 @@
     </w:p>
     <w:p>
       <w:pPr>
-        <w:rPr>
-          <w:rFonts w:ascii="Chalkboard" w:hAnsi="Chalkboard"/>
-          <w:b/>
-          <w:bCs/>
-          <w:sz w:val="32"/>
-          <w:szCs w:val="32"/>
-        </w:rPr>
-      </w:pPr>
-      <w:r>
-        <w:rPr>
-          <w:rFonts w:ascii="Chalkboard" w:hAnsi="Chalkboard"/>
-          <w:b/>
-          <w:bCs/>
-          <w:sz w:val="32"/>
-          <w:szCs w:val="32"/>
-        </w:rPr>
-        <w:t>RIT.</w:t>
-      </w:r>
-      <w:r>
-        <w:rPr>
-          <w:rFonts w:ascii="Chalkboard" w:hAnsi="Chalkboard"/>
-          <w:b/>
-          <w:bCs/>
-          <w:sz w:val="32"/>
-          <w:szCs w:val="32"/>
-        </w:rPr>
-        <w:t xml:space="preserve"> Canta con noi, batti le mani</w:t>
-      </w:r>
-      <w:r>
-        <w:rPr>
-          <w:rFonts w:ascii="Chalkboard" w:hAnsi="Chalkboard"/>
-          <w:b/>
-          <w:bCs/>
-          <w:sz w:val="32"/>
-          <w:szCs w:val="32"/>
-        </w:rPr>
-        <w:t xml:space="preserve">, </w:t>
-      </w:r>
-      <w:r>
-        <w:rPr>
-          <w:rFonts w:ascii="Chalkboard" w:hAnsi="Chalkboard"/>
-          <w:b/>
-          <w:bCs/>
-          <w:sz w:val="32"/>
-          <w:szCs w:val="32"/>
-        </w:rPr>
-        <w:t xml:space="preserve">alzale in alto, </w:t>
-      </w:r>
-    </w:p>
-    <w:p>
-      <w:pPr>
-        <w:rPr>
-          <w:rFonts w:ascii="Chalkboard" w:hAnsi="Chalkboard"/>
-          <w:b/>
-          <w:bCs/>
-          <w:sz w:val="32"/>
-          <w:szCs w:val="32"/>
-        </w:rPr>
-      </w:pPr>
-      <w:r>
-        <w:rPr>
-          <w:rFonts w:ascii="Chalkboard" w:hAnsi="Chalkboard"/>
-          <w:b/>
-          <w:bCs/>
-          <w:sz w:val="32"/>
-          <w:szCs w:val="32"/>
-        </w:rPr>
-        <w:t>muovile al ritmo del canto</w:t>
-      </w:r>
-      <w:r>
-        <w:rPr>
-          <w:rFonts w:ascii="Chalkboard" w:hAnsi="Chalkboard"/>
-          <w:b/>
-          <w:bCs/>
-          <w:sz w:val="32"/>
-          <w:szCs w:val="32"/>
-        </w:rPr>
-        <w:t>.</w:t>
-      </w:r>
-      <w:r>
-        <w:rPr>
-          <w:rFonts w:ascii="Chalkboard" w:hAnsi="Chalkboard"/>
-          <w:b/>
-          <w:bCs/>
-          <w:sz w:val="32"/>
-          <w:szCs w:val="32"/>
-        </w:rPr>
-        <w:t xml:space="preserve"> </w:t>
-      </w:r>
-    </w:p>
-    <w:p>
-      <w:pPr>
-        <w:rPr>
-          <w:rFonts w:ascii="Chalkboard" w:hAnsi="Chalkboard"/>
-          <w:b/>
-          <w:bCs/>
-          <w:sz w:val="32"/>
-          <w:szCs w:val="32"/>
-        </w:rPr>
-      </w:pPr>
-      <w:r>
-        <w:rPr>
-          <w:rFonts w:ascii="Chalkboard" w:hAnsi="Chalkboard"/>
-          <w:b/>
-          <w:bCs/>
-          <w:sz w:val="32"/>
-          <w:szCs w:val="32"/>
-        </w:rPr>
-        <w:t>S</w:t>
-      </w:r>
-      <w:r>
-        <w:rPr>
-          <w:rFonts w:ascii="Chalkboard" w:hAnsi="Chalkboard"/>
-          <w:b/>
-          <w:bCs/>
-          <w:sz w:val="32"/>
-          <w:szCs w:val="32"/>
-        </w:rPr>
-        <w:t xml:space="preserve">tringi la mano del tuo vicino e scoprirai </w:t>
-      </w:r>
-    </w:p>
-    <w:p>
-      <w:pPr>
-        <w:rPr>
-          <w:rFonts w:ascii="Chalkboard" w:hAnsi="Chalkboard"/>
-          <w:b/>
-          <w:bCs/>
-          <w:sz w:val="32"/>
-          <w:szCs w:val="32"/>
-        </w:rPr>
-      </w:pPr>
-      <w:r>
-        <w:rPr>
-          <w:rFonts w:ascii="Chalkboard" w:hAnsi="Chalkboard"/>
-          <w:b/>
-          <w:bCs/>
-          <w:sz w:val="32"/>
-          <w:szCs w:val="32"/>
-        </w:rPr>
-        <w:t xml:space="preserve">che è meno duro il cammino così. </w:t>
-      </w:r>
-    </w:p>
-    <w:p>
-      <w:pPr>
+        <w:pStyle w:val="NormaleWeb"/>
+        <w:shd w:val="clear" w:color="auto" w:fill="FFFFFF"/>
+        <w:spacing w:before="0" w:beforeAutospacing="0"/>
+        <w:contextualSpacing/>
+        <w:rPr>
+          <w:rStyle w:val="Enfasigrassetto"/>
+          <w:rFonts w:ascii="Chalkboard" w:hAnsi="Chalkboard"/>
+          <w:sz w:val="32"/>
+          <w:szCs w:val="32"/>
+        </w:rPr>
+      </w:pPr>
+      <w:r>
+        <w:rPr>
+          <w:rStyle w:val="Enfasigrassetto"/>
+          <w:rFonts w:ascii="Chalkboard" w:hAnsi="Chalkboard"/>
+          <w:sz w:val="32"/>
+          <w:szCs w:val="32"/>
+        </w:rPr>
+        <w:t>RIT. Fa’ che impariamo, Signore, da Te,</w:t>
+      </w:r>
+      <w:r>
+        <w:rPr>
+          <w:rFonts w:ascii="Chalkboard" w:hAnsi="Chalkboard"/>
+          <w:b/>
+          <w:bCs/>
+          <w:sz w:val="32"/>
+          <w:szCs w:val="32"/>
+        </w:rPr>
+        <w:br/>
+      </w:r>
+      <w:r>
+        <w:rPr>
+          <w:rStyle w:val="Enfasigrassetto"/>
+          <w:rFonts w:ascii="Chalkboard" w:hAnsi="Chalkboard"/>
+          <w:sz w:val="32"/>
+          <w:szCs w:val="32"/>
+        </w:rPr>
+        <w:t>che il più grande è chi più sa servire,</w:t>
+      </w:r>
+      <w:r>
+        <w:rPr>
+          <w:rFonts w:ascii="Chalkboard" w:hAnsi="Chalkboard"/>
+          <w:b/>
+          <w:bCs/>
+          <w:sz w:val="32"/>
+          <w:szCs w:val="32"/>
+        </w:rPr>
+        <w:br/>
+      </w:r>
+      <w:r>
+        <w:rPr>
+          <w:rStyle w:val="Enfasigrassetto"/>
+          <w:rFonts w:ascii="Chalkboard" w:hAnsi="Chalkboard"/>
+          <w:sz w:val="32"/>
+          <w:szCs w:val="32"/>
+        </w:rPr>
+        <w:t>chi s’abbassa e chi si sa piegare,</w:t>
+      </w:r>
+      <w:r>
+        <w:rPr>
+          <w:rFonts w:ascii="Chalkboard" w:hAnsi="Chalkboard"/>
+          <w:b/>
+          <w:bCs/>
+          <w:sz w:val="32"/>
+          <w:szCs w:val="32"/>
+        </w:rPr>
+        <w:br/>
+      </w:r>
+      <w:r>
+        <w:rPr>
+          <w:rStyle w:val="Enfasigrassetto"/>
+          <w:rFonts w:ascii="Chalkboard" w:hAnsi="Chalkboard"/>
+          <w:sz w:val="32"/>
+          <w:szCs w:val="32"/>
+        </w:rPr>
+        <w:t>perché grande è soltanto l’amore.</w:t>
+      </w:r>
+    </w:p>
+    <w:p>
+      <w:pPr>
+        <w:pStyle w:val="NormaleWeb"/>
+        <w:shd w:val="clear" w:color="auto" w:fill="FFFFFF"/>
+        <w:spacing w:before="0" w:beforeAutospacing="0"/>
+        <w:contextualSpacing/>
         <w:rPr>
           <w:rFonts w:ascii="Chalkboard" w:hAnsi="Chalkboard"/>
           <w:sz w:val="20"/>
@@ -2524,122 +2413,58 @@
     </w:p>
     <w:p>
       <w:pPr>
-        <w:rPr>
-          <w:rFonts w:ascii="Chalkboard" w:hAnsi="Chalkboard"/>
-          <w:sz w:val="32"/>
-          <w:szCs w:val="32"/>
-        </w:rPr>
-      </w:pPr>
-      <w:r>
-        <w:rPr>
-          <w:rFonts w:ascii="Chalkboard" w:hAnsi="Chalkboard"/>
-          <w:sz w:val="32"/>
-          <w:szCs w:val="32"/>
-        </w:rPr>
-        <w:t xml:space="preserve">Ci hai promesso il tuo Spirito, lo sentiamo in mezzo a noi </w:t>
-      </w:r>
-    </w:p>
-    <w:p>
-      <w:pPr>
-        <w:rPr>
-          <w:rFonts w:ascii="Chalkboard" w:hAnsi="Chalkboard"/>
-          <w:sz w:val="32"/>
-          <w:szCs w:val="32"/>
-        </w:rPr>
-      </w:pPr>
-      <w:r>
-        <w:rPr>
-          <w:rFonts w:ascii="Chalkboard" w:hAnsi="Chalkboard"/>
-          <w:sz w:val="32"/>
-          <w:szCs w:val="32"/>
-        </w:rPr>
-        <w:t xml:space="preserve">e </w:t>
-      </w:r>
-      <w:r>
-        <w:rPr>
-          <w:rFonts w:ascii="Chalkboard" w:hAnsi="Chalkboard"/>
-          <w:sz w:val="32"/>
-          <w:szCs w:val="32"/>
-        </w:rPr>
-        <w:t>perciò</w:t>
-      </w:r>
-      <w:r>
-        <w:rPr>
-          <w:rFonts w:ascii="Chalkboard" w:hAnsi="Chalkboard"/>
-          <w:sz w:val="32"/>
-          <w:szCs w:val="32"/>
-        </w:rPr>
-        <w:t xml:space="preserve"> possiamo credere che ogni cosa può cambiare. </w:t>
-      </w:r>
-    </w:p>
-    <w:p>
-      <w:pPr>
-        <w:rPr>
-          <w:rFonts w:ascii="Chalkboard" w:hAnsi="Chalkboard"/>
-          <w:sz w:val="32"/>
-          <w:szCs w:val="32"/>
-        </w:rPr>
-      </w:pPr>
-      <w:r>
-        <w:rPr>
-          <w:rFonts w:ascii="Chalkboard" w:hAnsi="Chalkboard"/>
-          <w:sz w:val="32"/>
-          <w:szCs w:val="32"/>
-        </w:rPr>
-        <w:t>Non possiamo più assistere</w:t>
-      </w:r>
-      <w:r>
-        <w:rPr>
-          <w:rFonts w:ascii="Chalkboard" w:hAnsi="Chalkboard"/>
-          <w:sz w:val="32"/>
-          <w:szCs w:val="32"/>
-        </w:rPr>
-        <w:t>,</w:t>
-      </w:r>
-      <w:r>
-        <w:rPr>
-          <w:rFonts w:ascii="Chalkboard" w:hAnsi="Chalkboard"/>
-          <w:sz w:val="32"/>
-          <w:szCs w:val="32"/>
-        </w:rPr>
-        <w:t xml:space="preserve"> impotenti ed attoniti </w:t>
-      </w:r>
-    </w:p>
-    <w:p>
-      <w:pPr>
-        <w:rPr>
-          <w:rFonts w:ascii="Chalkboard" w:hAnsi="Chalkboard"/>
-          <w:sz w:val="32"/>
-          <w:szCs w:val="32"/>
-        </w:rPr>
-      </w:pPr>
-      <w:r>
-        <w:rPr>
-          <w:rFonts w:ascii="Chalkboard" w:hAnsi="Chalkboard"/>
-          <w:sz w:val="32"/>
-          <w:szCs w:val="32"/>
-        </w:rPr>
-        <w:t xml:space="preserve">perché siam responsabili della vita </w:t>
-      </w:r>
-      <w:r>
-        <w:rPr>
-          <w:rFonts w:ascii="Chalkboard" w:hAnsi="Chalkboard"/>
-          <w:sz w:val="32"/>
-          <w:szCs w:val="32"/>
-        </w:rPr>
-        <w:t>attorno</w:t>
-      </w:r>
-      <w:r>
-        <w:rPr>
-          <w:rFonts w:ascii="Chalkboard" w:hAnsi="Chalkboard"/>
-          <w:sz w:val="32"/>
-          <w:szCs w:val="32"/>
-        </w:rPr>
-        <w:t xml:space="preserve"> a noi. </w:t>
-      </w:r>
-    </w:p>
-    <w:p>
-      <w:pPr>
+        <w:pStyle w:val="NormaleWeb"/>
+        <w:shd w:val="clear" w:color="auto" w:fill="FFFFFF"/>
+        <w:spacing w:before="0" w:beforeAutospacing="0"/>
+        <w:contextualSpacing/>
+        <w:rPr>
+          <w:rFonts w:ascii="Chalkboard" w:hAnsi="Chalkboard"/>
+          <w:sz w:val="32"/>
+          <w:szCs w:val="32"/>
+        </w:rPr>
+      </w:pPr>
+      <w:r>
+        <w:rPr>
+          <w:rFonts w:ascii="Chalkboard" w:hAnsi="Chalkboard"/>
+          <w:sz w:val="32"/>
+          <w:szCs w:val="32"/>
+        </w:rPr>
+        <w:t>E ti vediamo poi, Maestro e Signore,</w:t>
+      </w:r>
+      <w:r>
+        <w:rPr>
+          <w:rFonts w:ascii="Chalkboard" w:hAnsi="Chalkboard"/>
+          <w:sz w:val="32"/>
+          <w:szCs w:val="32"/>
+        </w:rPr>
+        <w:br/>
+        <w:t>che lavi i piedi a noi che siamo tue creature;</w:t>
+      </w:r>
+      <w:r>
+        <w:rPr>
+          <w:rFonts w:ascii="Chalkboard" w:hAnsi="Chalkboard"/>
+          <w:sz w:val="32"/>
+          <w:szCs w:val="32"/>
+        </w:rPr>
+        <w:br/>
+        <w:t>e cinto del grembiule, che è il manto tuo regale,</w:t>
+      </w:r>
+      <w:r>
+        <w:rPr>
+          <w:rFonts w:ascii="Chalkboard" w:hAnsi="Chalkboard"/>
+          <w:sz w:val="32"/>
+          <w:szCs w:val="32"/>
+        </w:rPr>
+        <w:br/>
+        <w:t>c’insegni che servire è regnare.</w:t>
+      </w:r>
+    </w:p>
+    <w:p>
+      <w:pPr>
+        <w:pStyle w:val="NormaleWeb"/>
+        <w:shd w:val="clear" w:color="auto" w:fill="FFFFFF"/>
+        <w:spacing w:before="0" w:beforeAutospacing="0"/>
+        <w:contextualSpacing/>
         <w:rPr>
           <w:rFonts w:ascii="Chalkboard" w:hAnsi="Chalkboard"/>
           <w:sz w:val="20"/>
@@ -2649,21 +2474,38 @@
     </w:p>
     <w:p>
       <w:pPr>
-        <w:rPr>
-          <w:rFonts w:ascii="Chalkboard" w:hAnsi="Chalkboard"/>
-          <w:sz w:val="32"/>
-          <w:szCs w:val="32"/>
-        </w:rPr>
-      </w:pPr>
-      <w:r>
-        <w:rPr>
-          <w:rFonts w:ascii="Chalkboard" w:hAnsi="Chalkboard"/>
-          <w:b/>
-          <w:bCs/>
-          <w:sz w:val="32"/>
-          <w:szCs w:val="32"/>
+        <w:pStyle w:val="NormaleWeb"/>
+        <w:shd w:val="clear" w:color="auto" w:fill="FFFFFF"/>
+        <w:spacing w:before="0" w:beforeAutospacing="0" w:after="0" w:afterAutospacing="0"/>
+        <w:contextualSpacing/>
+        <w:textAlignment w:val="baseline"/>
+        <w:rPr>
+          <w:rFonts w:ascii="Chalkboard" w:hAnsi="Chalkboard" w:cs="Open Sans"/>
+          <w:spacing w:val="15"/>
+          <w:sz w:val="32"/>
+          <w:szCs w:val="32"/>
+        </w:rPr>
+      </w:pPr>
+      <w:r>
+        <w:rPr>
+          <w:rFonts w:ascii="Chalkboard" w:hAnsi="Chalkboard" w:cs="Open Sans"/>
+          <w:b/>
+          <w:bCs/>
+          <w:spacing w:val="15"/>
+          <w:sz w:val="32"/>
+          <w:szCs w:val="32"/>
+          <w:bdr w:val="none" w:sz="0" w:space="0" w:color="auto" w:frame="1"/>
         </w:rPr>
         <w:t>RIT.</w:t>
+      </w:r>
+      <w:r>
+        <w:rPr>
+          <w:rFonts w:ascii="Chalkboard" w:hAnsi="Chalkboard" w:cs="Open Sans"/>
+          <w:spacing w:val="15"/>
+          <w:sz w:val="32"/>
+          <w:szCs w:val="32"/>
+        </w:rPr>
+        <w:t> </w:t>
       </w:r>
     </w:p>
     <w:p>
@@ -2679,6 +2521,9 @@
     </w:p>
     <w:p>
       <w:pPr>
+        <w:pStyle w:val="NormaleWeb"/>
+        <w:shd w:val="clear" w:color="auto" w:fill="FFFFFF"/>
+        <w:spacing w:before="0" w:beforeAutospacing="0" w:after="0" w:afterAutospacing="0"/>
         <w:rPr>
           <w:rFonts w:ascii="Chalkboard" w:hAnsi="Chalkboard" w:cs="Arial"/>
           <w:b/>
@@ -2697,9 +2542,380 @@
           <w:szCs w:val="36"/>
           <w:u w:val="single"/>
         </w:rPr>
-        <w:t xml:space="preserve">Canto finale: </w:t>
-      </w:r>
-      <w:r>
+        <w:t>Comunione: CANTO DELL’AMICIZIA</w:t>
+      </w:r>
+    </w:p>
+    <w:p>
+      <w:pPr>
+        <w:rPr>
+          <w:rFonts w:ascii="Chalkboard" w:hAnsi="Chalkboard"/>
+          <w:b/>
+          <w:bCs/>
+          <w:sz w:val="20"/>
+          <w:szCs w:val="20"/>
+        </w:rPr>
+      </w:pPr>
+    </w:p>
+    <w:p>
+      <w:pPr>
+        <w:rPr>
+          <w:rFonts w:ascii="Chalkboard" w:hAnsi="Chalkboard"/>
+          <w:sz w:val="32"/>
+          <w:szCs w:val="32"/>
+        </w:rPr>
+      </w:pPr>
+      <w:r>
+        <w:rPr>
+          <w:rFonts w:ascii="Chalkboard" w:hAnsi="Chalkboard"/>
+          <w:sz w:val="32"/>
+          <w:szCs w:val="32"/>
+        </w:rPr>
+        <w:t xml:space="preserve">In un mondo di maschere dove sembra impossibile </w:t>
+      </w:r>
+    </w:p>
+    <w:p>
+      <w:pPr>
+        <w:rPr>
+          <w:rFonts w:ascii="Chalkboard" w:hAnsi="Chalkboard"/>
+          <w:sz w:val="32"/>
+          <w:szCs w:val="32"/>
+        </w:rPr>
+      </w:pPr>
+      <w:r>
+        <w:rPr>
+          <w:rFonts w:ascii="Chalkboard" w:hAnsi="Chalkboard"/>
+          <w:sz w:val="32"/>
+          <w:szCs w:val="32"/>
+        </w:rPr>
+        <w:t xml:space="preserve">riuscire a sconfiggere tutto ciò che annienta l'uomo. </w:t>
+      </w:r>
+    </w:p>
+    <w:p>
+      <w:pPr>
+        <w:rPr>
+          <w:rFonts w:ascii="Chalkboard" w:hAnsi="Chalkboard"/>
+          <w:sz w:val="32"/>
+          <w:szCs w:val="32"/>
+        </w:rPr>
+      </w:pPr>
+      <w:r>
+        <w:rPr>
+          <w:rFonts w:ascii="Chalkboard" w:hAnsi="Chalkboard"/>
+          <w:sz w:val="32"/>
+          <w:szCs w:val="32"/>
+        </w:rPr>
+        <w:t>Il potere</w:t>
+      </w:r>
+      <w:r>
+        <w:rPr>
+          <w:rFonts w:ascii="Chalkboard" w:hAnsi="Chalkboard"/>
+          <w:sz w:val="32"/>
+          <w:szCs w:val="32"/>
+        </w:rPr>
+        <w:t>,</w:t>
+      </w:r>
+      <w:r>
+        <w:rPr>
+          <w:rFonts w:ascii="Chalkboard" w:hAnsi="Chalkboard"/>
+          <w:sz w:val="32"/>
+          <w:szCs w:val="32"/>
+        </w:rPr>
+        <w:t xml:space="preserve"> la falsità, la ricchezza</w:t>
+      </w:r>
+      <w:r>
+        <w:rPr>
+          <w:rFonts w:ascii="Chalkboard" w:hAnsi="Chalkboard"/>
+          <w:sz w:val="32"/>
+          <w:szCs w:val="32"/>
+        </w:rPr>
+        <w:t>,</w:t>
+      </w:r>
+      <w:r>
+        <w:rPr>
+          <w:rFonts w:ascii="Chalkboard" w:hAnsi="Chalkboard"/>
+          <w:sz w:val="32"/>
+          <w:szCs w:val="32"/>
+        </w:rPr>
+        <w:t xml:space="preserve"> l'avidità, </w:t>
+      </w:r>
+    </w:p>
+    <w:p>
+      <w:pPr>
+        <w:rPr>
+          <w:rFonts w:ascii="Chalkboard" w:hAnsi="Chalkboard"/>
+          <w:sz w:val="32"/>
+          <w:szCs w:val="32"/>
+        </w:rPr>
+      </w:pPr>
+      <w:r>
+        <w:rPr>
+          <w:rFonts w:ascii="Chalkboard" w:hAnsi="Chalkboard"/>
+          <w:sz w:val="32"/>
+          <w:szCs w:val="32"/>
+        </w:rPr>
+        <w:t xml:space="preserve">sono mostri da abbattere, noi però non siamo soli. </w:t>
+      </w:r>
+    </w:p>
+    <w:p>
+      <w:pPr>
+        <w:rPr>
+          <w:rFonts w:ascii="Chalkboard" w:hAnsi="Chalkboard"/>
+          <w:sz w:val="20"/>
+          <w:szCs w:val="20"/>
+        </w:rPr>
+      </w:pPr>
+    </w:p>
+    <w:p>
+      <w:pPr>
+        <w:rPr>
+          <w:rFonts w:ascii="Chalkboard" w:hAnsi="Chalkboard"/>
+          <w:b/>
+          <w:bCs/>
+          <w:sz w:val="32"/>
+          <w:szCs w:val="32"/>
+        </w:rPr>
+      </w:pPr>
+      <w:r>
+        <w:rPr>
+          <w:rFonts w:ascii="Chalkboard" w:hAnsi="Chalkboard"/>
+          <w:b/>
+          <w:bCs/>
+          <w:sz w:val="32"/>
+          <w:szCs w:val="32"/>
+        </w:rPr>
+        <w:t xml:space="preserve">RIT. Canta con noi, batti le mani, alzale in alto, </w:t>
+      </w:r>
+    </w:p>
+    <w:p>
+      <w:pPr>
+        <w:rPr>
+          <w:rFonts w:ascii="Chalkboard" w:hAnsi="Chalkboard"/>
+          <w:b/>
+          <w:bCs/>
+          <w:sz w:val="32"/>
+          <w:szCs w:val="32"/>
+        </w:rPr>
+      </w:pPr>
+      <w:r>
+        <w:rPr>
+          <w:rFonts w:ascii="Chalkboard" w:hAnsi="Chalkboard"/>
+          <w:b/>
+          <w:bCs/>
+          <w:sz w:val="32"/>
+          <w:szCs w:val="32"/>
+        </w:rPr>
+        <w:lastRenderedPageBreak/>
+        <w:t xml:space="preserve">muovile al ritmo del canto. </w:t>
+      </w:r>
+    </w:p>
+    <w:p>
+      <w:pPr>
+        <w:rPr>
+          <w:rFonts w:ascii="Chalkboard" w:hAnsi="Chalkboard"/>
+          <w:b/>
+          <w:bCs/>
+          <w:sz w:val="32"/>
+          <w:szCs w:val="32"/>
+        </w:rPr>
+      </w:pPr>
+      <w:r>
+        <w:rPr>
+          <w:rFonts w:ascii="Chalkboard" w:hAnsi="Chalkboard"/>
+          <w:b/>
+          <w:bCs/>
+          <w:sz w:val="32"/>
+          <w:szCs w:val="32"/>
+        </w:rPr>
+        <w:t xml:space="preserve">Stringi la mano del tuo vicino e scoprirai </w:t>
+      </w:r>
+    </w:p>
+    <w:p>
+      <w:pPr>
+        <w:rPr>
+          <w:rFonts w:ascii="Chalkboard" w:hAnsi="Chalkboard"/>
+          <w:b/>
+          <w:bCs/>
+          <w:sz w:val="32"/>
+          <w:szCs w:val="32"/>
+        </w:rPr>
+      </w:pPr>
+      <w:r>
+        <w:rPr>
+          <w:rFonts w:ascii="Chalkboard" w:hAnsi="Chalkboard"/>
+          <w:b/>
+          <w:bCs/>
+          <w:sz w:val="32"/>
+          <w:szCs w:val="32"/>
+        </w:rPr>
+        <w:t xml:space="preserve">che è meno duro il cammino così. </w:t>
+      </w:r>
+    </w:p>
+    <w:p>
+      <w:pPr>
+        <w:rPr>
+          <w:rFonts w:ascii="Chalkboard" w:hAnsi="Chalkboard"/>
+          <w:sz w:val="20"/>
+          <w:szCs w:val="20"/>
+        </w:rPr>
+      </w:pPr>
+    </w:p>
+    <w:p>
+      <w:pPr>
+        <w:rPr>
+          <w:rFonts w:ascii="Chalkboard" w:hAnsi="Chalkboard"/>
+          <w:sz w:val="32"/>
+          <w:szCs w:val="32"/>
+        </w:rPr>
+      </w:pPr>
+      <w:r>
+        <w:rPr>
+          <w:rFonts w:ascii="Chalkboard" w:hAnsi="Chalkboard"/>
+          <w:sz w:val="32"/>
+          <w:szCs w:val="32"/>
+        </w:rPr>
+        <w:t xml:space="preserve">Ci hai promesso il tuo Spirito, lo sentiamo in mezzo a noi </w:t>
+      </w:r>
+    </w:p>
+    <w:p>
+      <w:pPr>
+        <w:rPr>
+          <w:rFonts w:ascii="Chalkboard" w:hAnsi="Chalkboard"/>
+          <w:sz w:val="32"/>
+          <w:szCs w:val="32"/>
+        </w:rPr>
+      </w:pPr>
+      <w:r>
+        <w:rPr>
+          <w:rFonts w:ascii="Chalkboard" w:hAnsi="Chalkboard"/>
+          <w:sz w:val="32"/>
+          <w:szCs w:val="32"/>
+        </w:rPr>
+        <w:t xml:space="preserve">e </w:t>
+      </w:r>
+      <w:r>
+        <w:rPr>
+          <w:rFonts w:ascii="Chalkboard" w:hAnsi="Chalkboard"/>
+          <w:sz w:val="32"/>
+          <w:szCs w:val="32"/>
+        </w:rPr>
+        <w:t>perciò</w:t>
+      </w:r>
+      <w:r>
+        <w:rPr>
+          <w:rFonts w:ascii="Chalkboard" w:hAnsi="Chalkboard"/>
+          <w:sz w:val="32"/>
+          <w:szCs w:val="32"/>
+        </w:rPr>
+        <w:t xml:space="preserve"> possiamo credere che ogni cosa può cambiare. </w:t>
+      </w:r>
+    </w:p>
+    <w:p>
+      <w:pPr>
+        <w:rPr>
+          <w:rFonts w:ascii="Chalkboard" w:hAnsi="Chalkboard"/>
+          <w:sz w:val="32"/>
+          <w:szCs w:val="32"/>
+        </w:rPr>
+      </w:pPr>
+      <w:r>
+        <w:rPr>
+          <w:rFonts w:ascii="Chalkboard" w:hAnsi="Chalkboard"/>
+          <w:sz w:val="32"/>
+          <w:szCs w:val="32"/>
+        </w:rPr>
+        <w:t>Non possiamo più assistere</w:t>
+      </w:r>
+      <w:r>
+        <w:rPr>
+          <w:rFonts w:ascii="Chalkboard" w:hAnsi="Chalkboard"/>
+          <w:sz w:val="32"/>
+          <w:szCs w:val="32"/>
+        </w:rPr>
+        <w:t>,</w:t>
+      </w:r>
+      <w:r>
+        <w:rPr>
+          <w:rFonts w:ascii="Chalkboard" w:hAnsi="Chalkboard"/>
+          <w:sz w:val="32"/>
+          <w:szCs w:val="32"/>
+        </w:rPr>
+        <w:t xml:space="preserve"> impotenti ed attoniti </w:t>
+      </w:r>
+    </w:p>
+    <w:p>
+      <w:pPr>
+        <w:rPr>
+          <w:rFonts w:ascii="Chalkboard" w:hAnsi="Chalkboard"/>
+          <w:sz w:val="32"/>
+          <w:szCs w:val="32"/>
+        </w:rPr>
+      </w:pPr>
+      <w:r>
+        <w:rPr>
+          <w:rFonts w:ascii="Chalkboard" w:hAnsi="Chalkboard"/>
+          <w:sz w:val="32"/>
+          <w:szCs w:val="32"/>
+        </w:rPr>
+        <w:t xml:space="preserve">perché siam responsabili della vita </w:t>
+      </w:r>
+      <w:r>
+        <w:rPr>
+          <w:rFonts w:ascii="Chalkboard" w:hAnsi="Chalkboard"/>
+          <w:sz w:val="32"/>
+          <w:szCs w:val="32"/>
+        </w:rPr>
+        <w:t>attorno</w:t>
+      </w:r>
+      <w:r>
+        <w:rPr>
+          <w:rFonts w:ascii="Chalkboard" w:hAnsi="Chalkboard"/>
+          <w:sz w:val="32"/>
+          <w:szCs w:val="32"/>
+        </w:rPr>
+        <w:t xml:space="preserve"> a noi. </w:t>
+      </w:r>
+    </w:p>
+    <w:p>
+      <w:pPr>
+        <w:rPr>
+          <w:rFonts w:ascii="Chalkboard" w:hAnsi="Chalkboard"/>
+          <w:sz w:val="20"/>
+          <w:szCs w:val="20"/>
+        </w:rPr>
+      </w:pPr>
+    </w:p>
+    <w:p>
+      <w:pPr>
+        <w:rPr>
+          <w:rFonts w:ascii="Chalkboard" w:hAnsi="Chalkboard"/>
+          <w:sz w:val="32"/>
+          <w:szCs w:val="32"/>
+        </w:rPr>
+      </w:pPr>
+      <w:r>
+        <w:rPr>
+          <w:rFonts w:ascii="Chalkboard" w:hAnsi="Chalkboard"/>
+          <w:b/>
+          <w:bCs/>
+          <w:sz w:val="32"/>
+          <w:szCs w:val="32"/>
+        </w:rPr>
+        <w:t>RIT.</w:t>
+      </w:r>
+    </w:p>
+    <w:p>
+      <w:pPr>
+        <w:rPr>
+          <w:rFonts w:ascii="Chalkboard" w:hAnsi="Chalkboard"/>
+          <w:b/>
+          <w:bCs/>
+          <w:sz w:val="36"/>
+          <w:szCs w:val="36"/>
+        </w:rPr>
+      </w:pPr>
+    </w:p>
+    <w:p>
+      <w:pPr>
         <w:rPr>
           <w:rFonts w:ascii="Chalkboard" w:hAnsi="Chalkboard" w:cs="Arial"/>
           <w:b/>
@@ -2708,6 +2924,27 @@
           <w:szCs w:val="36"/>
           <w:u w:val="single"/>
         </w:rPr>
+      </w:pPr>
+      <w:r>
+        <w:rPr>
+          <w:rFonts w:ascii="Chalkboard" w:hAnsi="Chalkboard" w:cs="Arial"/>
+          <w:b/>
+          <w:bCs/>
+          <w:sz w:val="36"/>
+          <w:szCs w:val="36"/>
+          <w:u w:val="single"/>
+        </w:rPr>
+        <w:t xml:space="preserve">Canto finale: </w:t>
+      </w:r>
+      <w:r>
+        <w:rPr>
+          <w:rFonts w:ascii="Chalkboard" w:hAnsi="Chalkboard" w:cs="Arial"/>
+          <w:b/>
+          <w:bCs/>
+          <w:sz w:val="36"/>
+          <w:szCs w:val="36"/>
+          <w:u w:val="single"/>
+        </w:rPr>
         <w:t>RESTA QUI CON NOI</w:t>
       </w:r>
     </w:p>
@@ -2831,7 +3068,6 @@
           <w:sz w:val="32"/>
           <w:szCs w:val="32"/>
         </w:rPr>
-        <w:lastRenderedPageBreak/>
         <w:t>di un giorno che ora correrà sempre,</w:t>
       </w:r>
       <w:r>
@@ -3188,6 +3424,7 @@
           <w:sz w:val="32"/>
           <w:szCs w:val="32"/>
         </w:rPr>
+        <w:lastRenderedPageBreak/>
         <w:t>ma che sempre le può dare vita.</w:t>
       </w:r>
       <w:r>

</xml_diff>

<commit_message>
re dei re in canzoniere 2
</commit_message>
<xml_diff>
--- a/pdf/cantiDomenica.docx
+++ b/pdf/cantiDomenica.docx
@@ -32,7 +32,7 @@
           <w:sz w:val="56"/>
           <w:szCs w:val="56"/>
         </w:rPr>
-        <w:t>26</w:t>
+        <w:t>2</w:t>
       </w:r>
       <w:r>
         <w:rPr>
@@ -40,7 +40,7 @@
           <w:sz w:val="56"/>
           <w:szCs w:val="56"/>
         </w:rPr>
-        <w:t xml:space="preserve"> maggio</w:t>
+        <w:t xml:space="preserve"> giugno</w:t>
       </w:r>
     </w:p>
     <w:p>
@@ -336,6 +336,17 @@
         </w:rPr>
         <w:t>GLORIA</w:t>
       </w:r>
+      <w:r>
+        <w:rPr>
+          <w:rFonts w:ascii="Chalkboard" w:hAnsi="Chalkboard" w:cs="Arial"/>
+          <w:b/>
+          <w:bCs/>
+          <w:sz w:val="36"/>
+          <w:szCs w:val="36"/>
+          <w:u w:val="single"/>
+        </w:rPr>
+        <w:t xml:space="preserve"> A DIO</w:t>
+      </w:r>
     </w:p>
     <w:p>
       <w:pPr>
@@ -355,103 +366,25 @@
         <w:pStyle w:val="NormaleWeb"/>
         <w:shd w:val="clear" w:color="auto" w:fill="FFFFFF"/>
         <w:spacing w:before="0" w:beforeAutospacing="0" w:after="0" w:afterAutospacing="0"/>
-        <w:rPr>
-          <w:rStyle w:val="Enfasigrassetto"/>
-          <w:rFonts w:ascii="Chalkboard" w:hAnsi="Chalkboard" w:cs="Segoe UI"/>
-          <w:sz w:val="32"/>
-          <w:szCs w:val="32"/>
-        </w:rPr>
-      </w:pPr>
-      <w:r>
-        <w:rPr>
-          <w:rStyle w:val="Enfasigrassetto"/>
-          <w:rFonts w:ascii="Chalkboard" w:hAnsi="Chalkboard" w:cs="Segoe UI"/>
-          <w:sz w:val="32"/>
-          <w:szCs w:val="32"/>
-        </w:rPr>
-        <w:t xml:space="preserve">Gloria, gloria a Dio </w:t>
-      </w:r>
-    </w:p>
-    <w:p>
-      <w:pPr>
-        <w:pStyle w:val="NormaleWeb"/>
-        <w:shd w:val="clear" w:color="auto" w:fill="FFFFFF"/>
-        <w:spacing w:before="0" w:beforeAutospacing="0" w:after="0" w:afterAutospacing="0"/>
-        <w:rPr>
-          <w:rStyle w:val="Enfasigrassetto"/>
-          <w:rFonts w:ascii="Chalkboard" w:hAnsi="Chalkboard" w:cs="Segoe UI"/>
-          <w:sz w:val="32"/>
-          <w:szCs w:val="32"/>
-        </w:rPr>
-      </w:pPr>
-      <w:r>
-        <w:rPr>
-          <w:rStyle w:val="Enfasigrassetto"/>
-          <w:rFonts w:ascii="Chalkboard" w:hAnsi="Chalkboard" w:cs="Segoe UI"/>
-          <w:sz w:val="32"/>
-          <w:szCs w:val="32"/>
-        </w:rPr>
-        <w:t>gloria,</w:t>
-      </w:r>
-      <w:r>
-        <w:rPr>
-          <w:rFonts w:ascii="Chalkboard" w:hAnsi="Chalkboard" w:cs="Segoe UI"/>
-          <w:b/>
-          <w:bCs/>
-          <w:sz w:val="32"/>
-          <w:szCs w:val="32"/>
-        </w:rPr>
-        <w:t xml:space="preserve"> </w:t>
-      </w:r>
-      <w:r>
-        <w:rPr>
-          <w:rStyle w:val="Enfasigrassetto"/>
-          <w:rFonts w:ascii="Chalkboard" w:hAnsi="Chalkboard" w:cs="Segoe UI"/>
-          <w:sz w:val="32"/>
-          <w:szCs w:val="32"/>
-        </w:rPr>
-        <w:t>gloria nell’alto dei cieli.</w:t>
-      </w:r>
-      <w:r>
-        <w:rPr>
-          <w:rFonts w:ascii="Chalkboard" w:hAnsi="Chalkboard" w:cs="Segoe UI"/>
-          <w:b/>
-          <w:bCs/>
-          <w:sz w:val="32"/>
-          <w:szCs w:val="32"/>
-        </w:rPr>
-        <w:br/>
-      </w:r>
-      <w:r>
-        <w:rPr>
-          <w:rStyle w:val="Enfasigrassetto"/>
-          <w:rFonts w:ascii="Chalkboard" w:hAnsi="Chalkboard" w:cs="Segoe UI"/>
-          <w:sz w:val="32"/>
-          <w:szCs w:val="32"/>
-        </w:rPr>
-        <w:t xml:space="preserve">Pace in terra agli uomini amati dal Signor. </w:t>
-      </w:r>
-    </w:p>
-    <w:p>
-      <w:pPr>
-        <w:pStyle w:val="NormaleWeb"/>
-        <w:shd w:val="clear" w:color="auto" w:fill="FFFFFF"/>
-        <w:spacing w:before="0" w:beforeAutospacing="0" w:after="0" w:afterAutospacing="0"/>
-        <w:rPr>
-          <w:rStyle w:val="Enfasigrassetto"/>
-          <w:rFonts w:ascii="Chalkboard" w:hAnsi="Chalkboard" w:cs="Segoe UI"/>
-          <w:sz w:val="32"/>
-          <w:szCs w:val="32"/>
-        </w:rPr>
-      </w:pPr>
-      <w:r>
-        <w:rPr>
-          <w:rStyle w:val="Enfasigrassetto"/>
-          <w:rFonts w:ascii="Chalkboard" w:hAnsi="Chalkboard" w:cs="Segoe UI"/>
-          <w:sz w:val="32"/>
-          <w:szCs w:val="32"/>
-        </w:rPr>
-        <w:t>Gloria!</w:t>
+        <w:textAlignment w:val="baseline"/>
+        <w:rPr>
+          <w:rFonts w:ascii="Chalkboard" w:hAnsi="Chalkboard" w:cs="Open Sans"/>
+          <w:spacing w:val="15"/>
+          <w:sz w:val="32"/>
+          <w:szCs w:val="32"/>
+        </w:rPr>
+      </w:pPr>
+      <w:r>
+        <w:rPr>
+          <w:rFonts w:ascii="Chalkboard" w:hAnsi="Chalkboard" w:cs="Open Sans"/>
+          <w:b/>
+          <w:bCs/>
+          <w:spacing w:val="15"/>
+          <w:sz w:val="32"/>
+          <w:szCs w:val="32"/>
+          <w:bdr w:val="none" w:sz="0" w:space="0" w:color="auto" w:frame="1"/>
+        </w:rPr>
+        <w:t>Gloria a Dio nell’alto dei cieli, pace in terra agli uomini.</w:t>
       </w:r>
     </w:p>
     <w:p>
@@ -463,526 +396,21 @@
         <w:rPr>
           <w:rFonts w:ascii="Chalkboard" w:hAnsi="Chalkboard" w:cs="Open Sans"/>
           <w:spacing w:val="15"/>
-          <w:sz w:val="36"/>
-          <w:szCs w:val="36"/>
-        </w:rPr>
-      </w:pPr>
-    </w:p>
-    <w:p>
-      <w:pPr>
-        <w:rPr>
-          <w:rFonts w:ascii="Chalkboard" w:hAnsi="Chalkboard" w:cs="Arial"/>
-          <w:b/>
-          <w:bCs/>
-          <w:sz w:val="36"/>
-          <w:szCs w:val="36"/>
-          <w:u w:val="single"/>
-        </w:rPr>
-      </w:pPr>
-      <w:r>
-        <w:rPr>
-          <w:rFonts w:ascii="Chalkboard" w:hAnsi="Chalkboard" w:cs="Arial"/>
-          <w:b/>
-          <w:bCs/>
-          <w:sz w:val="36"/>
-          <w:szCs w:val="36"/>
-          <w:u w:val="single"/>
-        </w:rPr>
-        <w:t xml:space="preserve">Offertorio: </w:t>
-      </w:r>
-      <w:r>
-        <w:rPr>
-          <w:rFonts w:ascii="Chalkboard" w:hAnsi="Chalkboard" w:cs="Arial"/>
-          <w:b/>
-          <w:bCs/>
-          <w:sz w:val="36"/>
-          <w:szCs w:val="36"/>
-          <w:u w:val="single"/>
-        </w:rPr>
-        <w:t>ECCO QUEL CHE ABBIAMO</w:t>
-      </w:r>
-    </w:p>
-    <w:p>
-      <w:pPr>
-        <w:rPr>
-          <w:rFonts w:ascii="Chalkboard" w:hAnsi="Chalkboard" w:cs="Arial"/>
-          <w:b/>
-          <w:bCs/>
-          <w:sz w:val="20"/>
-          <w:szCs w:val="20"/>
-          <w:u w:val="single"/>
-        </w:rPr>
-      </w:pPr>
-    </w:p>
-    <w:p>
-      <w:pPr>
-        <w:pStyle w:val="le3song"/>
-        <w:shd w:val="clear" w:color="auto" w:fill="FFFFFF"/>
-        <w:spacing w:before="0" w:beforeAutospacing="0" w:after="0" w:afterAutospacing="0"/>
-        <w:rPr>
-          <w:rFonts w:ascii="Chalkboard" w:hAnsi="Chalkboard"/>
-          <w:sz w:val="32"/>
-          <w:szCs w:val="32"/>
-        </w:rPr>
-      </w:pPr>
-      <w:r>
-        <w:rPr>
-          <w:rFonts w:ascii="Chalkboard" w:hAnsi="Chalkboard"/>
-          <w:sz w:val="32"/>
-          <w:szCs w:val="32"/>
-        </w:rPr>
-        <w:t>Ecco quel che abbiamo</w:t>
-      </w:r>
-      <w:r>
-        <w:rPr>
-          <w:rFonts w:ascii="Chalkboard" w:hAnsi="Chalkboard"/>
-          <w:sz w:val="32"/>
-          <w:szCs w:val="32"/>
-        </w:rPr>
-        <w:br/>
-      </w:r>
-      <w:r>
-        <w:rPr>
-          <w:rFonts w:ascii="Chalkboard" w:hAnsi="Chalkboard"/>
-          <w:sz w:val="32"/>
-          <w:szCs w:val="32"/>
-        </w:rPr>
-        <w:t>n</w:t>
-      </w:r>
-      <w:r>
-        <w:rPr>
-          <w:rFonts w:ascii="Chalkboard" w:hAnsi="Chalkboard"/>
-          <w:sz w:val="32"/>
-          <w:szCs w:val="32"/>
-        </w:rPr>
-        <w:t>ulla ci appartiene ormai</w:t>
-      </w:r>
-      <w:r>
-        <w:rPr>
-          <w:rFonts w:ascii="Chalkboard" w:hAnsi="Chalkboard"/>
-          <w:sz w:val="32"/>
-          <w:szCs w:val="32"/>
-        </w:rPr>
-        <w:br/>
-      </w:r>
-      <w:r>
-        <w:rPr>
-          <w:rFonts w:ascii="Chalkboard" w:hAnsi="Chalkboard"/>
-          <w:sz w:val="32"/>
-          <w:szCs w:val="32"/>
-        </w:rPr>
-        <w:t>e</w:t>
-      </w:r>
-      <w:r>
-        <w:rPr>
-          <w:rFonts w:ascii="Chalkboard" w:hAnsi="Chalkboard"/>
-          <w:sz w:val="32"/>
-          <w:szCs w:val="32"/>
-        </w:rPr>
-        <w:t>cco i frutti della terra</w:t>
-      </w:r>
-      <w:r>
-        <w:rPr>
-          <w:rFonts w:ascii="Chalkboard" w:hAnsi="Chalkboard"/>
-          <w:sz w:val="32"/>
-          <w:szCs w:val="32"/>
-        </w:rPr>
-        <w:br/>
-      </w:r>
-      <w:r>
-        <w:rPr>
-          <w:rFonts w:ascii="Chalkboard" w:hAnsi="Chalkboard"/>
-          <w:sz w:val="32"/>
-          <w:szCs w:val="32"/>
-        </w:rPr>
-        <w:t>c</w:t>
-      </w:r>
-      <w:r>
-        <w:rPr>
-          <w:rFonts w:ascii="Chalkboard" w:hAnsi="Chalkboard"/>
-          <w:sz w:val="32"/>
-          <w:szCs w:val="32"/>
-        </w:rPr>
-        <w:t>he Tu moltiplicherai</w:t>
-      </w:r>
-      <w:r>
-        <w:rPr>
-          <w:rFonts w:ascii="Chalkboard" w:hAnsi="Chalkboard"/>
-          <w:sz w:val="32"/>
-          <w:szCs w:val="32"/>
-        </w:rPr>
-        <w:t>.</w:t>
-      </w:r>
-    </w:p>
-    <w:p>
-      <w:pPr>
-        <w:pStyle w:val="le3song"/>
-        <w:shd w:val="clear" w:color="auto" w:fill="FFFFFF"/>
-        <w:spacing w:before="0" w:beforeAutospacing="0" w:after="0" w:afterAutospacing="0"/>
-        <w:rPr>
-          <w:rFonts w:ascii="Chalkboard" w:hAnsi="Chalkboard"/>
-          <w:sz w:val="32"/>
-          <w:szCs w:val="32"/>
-        </w:rPr>
-      </w:pPr>
-      <w:r>
-        <w:rPr>
-          <w:rFonts w:ascii="Chalkboard" w:hAnsi="Chalkboard"/>
-          <w:sz w:val="32"/>
-          <w:szCs w:val="32"/>
-        </w:rPr>
-        <w:t>Ecco queste mani</w:t>
-      </w:r>
-      <w:r>
-        <w:rPr>
-          <w:rFonts w:ascii="Chalkboard" w:hAnsi="Chalkboard"/>
-          <w:sz w:val="32"/>
-          <w:szCs w:val="32"/>
-        </w:rPr>
-        <w:br/>
-      </w:r>
-      <w:r>
-        <w:rPr>
-          <w:rFonts w:ascii="Chalkboard" w:hAnsi="Chalkboard"/>
-          <w:sz w:val="32"/>
-          <w:szCs w:val="32"/>
-        </w:rPr>
-        <w:t>p</w:t>
-      </w:r>
-      <w:r>
-        <w:rPr>
-          <w:rFonts w:ascii="Chalkboard" w:hAnsi="Chalkboard"/>
-          <w:sz w:val="32"/>
-          <w:szCs w:val="32"/>
-        </w:rPr>
-        <w:t>uoi usarle se lo vuoi</w:t>
-      </w:r>
-      <w:r>
-        <w:rPr>
-          <w:rFonts w:ascii="Chalkboard" w:hAnsi="Chalkboard"/>
-          <w:sz w:val="32"/>
-          <w:szCs w:val="32"/>
-        </w:rPr>
-        <w:br/>
-      </w:r>
-      <w:r>
-        <w:rPr>
-          <w:rFonts w:ascii="Chalkboard" w:hAnsi="Chalkboard"/>
-          <w:sz w:val="32"/>
-          <w:szCs w:val="32"/>
-        </w:rPr>
-        <w:t>p</w:t>
-      </w:r>
-      <w:r>
-        <w:rPr>
-          <w:rFonts w:ascii="Chalkboard" w:hAnsi="Chalkboard"/>
-          <w:sz w:val="32"/>
-          <w:szCs w:val="32"/>
-        </w:rPr>
-        <w:t xml:space="preserve">er dividere nel mondo </w:t>
-      </w:r>
-    </w:p>
-    <w:p>
-      <w:pPr>
-        <w:pStyle w:val="le3song"/>
-        <w:shd w:val="clear" w:color="auto" w:fill="FFFFFF"/>
-        <w:spacing w:before="0" w:beforeAutospacing="0" w:after="0" w:afterAutospacing="0"/>
-        <w:rPr>
-          <w:rFonts w:ascii="Chalkboard" w:hAnsi="Chalkboard"/>
-          <w:sz w:val="32"/>
-          <w:szCs w:val="32"/>
-        </w:rPr>
-      </w:pPr>
-      <w:r>
-        <w:rPr>
-          <w:rFonts w:ascii="Chalkboard" w:hAnsi="Chalkboard"/>
-          <w:sz w:val="32"/>
-          <w:szCs w:val="32"/>
-        </w:rPr>
-        <w:t>il pane</w:t>
-      </w:r>
-      <w:r>
-        <w:rPr>
-          <w:rFonts w:ascii="Chalkboard" w:hAnsi="Chalkboard"/>
-          <w:sz w:val="32"/>
-          <w:szCs w:val="32"/>
-        </w:rPr>
-        <w:t xml:space="preserve"> c</w:t>
-      </w:r>
-      <w:r>
-        <w:rPr>
-          <w:rFonts w:ascii="Chalkboard" w:hAnsi="Chalkboard"/>
-          <w:sz w:val="32"/>
-          <w:szCs w:val="32"/>
-        </w:rPr>
-        <w:t>he tu hai dato a noi</w:t>
-      </w:r>
-      <w:r>
-        <w:rPr>
-          <w:rFonts w:ascii="Chalkboard" w:hAnsi="Chalkboard"/>
-          <w:sz w:val="32"/>
-          <w:szCs w:val="32"/>
-        </w:rPr>
-        <w:t>.</w:t>
-      </w:r>
-    </w:p>
-    <w:p>
-      <w:pPr>
-        <w:pStyle w:val="le3song"/>
-        <w:shd w:val="clear" w:color="auto" w:fill="FFFFFF"/>
-        <w:spacing w:before="0" w:beforeAutospacing="0" w:after="0" w:afterAutospacing="0"/>
-        <w:rPr>
-          <w:rFonts w:ascii="Chalkboard" w:hAnsi="Chalkboard"/>
-          <w:sz w:val="32"/>
-          <w:szCs w:val="32"/>
-        </w:rPr>
-      </w:pPr>
-      <w:r>
-        <w:rPr>
-          <w:rFonts w:ascii="Chalkboard" w:hAnsi="Chalkboard"/>
-          <w:sz w:val="32"/>
-          <w:szCs w:val="32"/>
-        </w:rPr>
-        <w:t>Solo una goccia hai messo fra le mani mie</w:t>
-      </w:r>
-      <w:r>
-        <w:rPr>
-          <w:rFonts w:ascii="Chalkboard" w:hAnsi="Chalkboard"/>
-          <w:sz w:val="32"/>
-          <w:szCs w:val="32"/>
-        </w:rPr>
-        <w:br/>
-      </w:r>
-      <w:r>
-        <w:rPr>
-          <w:rFonts w:ascii="Chalkboard" w:hAnsi="Chalkboard"/>
-          <w:sz w:val="32"/>
-          <w:szCs w:val="32"/>
-        </w:rPr>
-        <w:t>s</w:t>
-      </w:r>
-      <w:r>
-        <w:rPr>
-          <w:rFonts w:ascii="Chalkboard" w:hAnsi="Chalkboard"/>
-          <w:sz w:val="32"/>
-          <w:szCs w:val="32"/>
-        </w:rPr>
-        <w:t>olo una goccia che tu ora chiedi a me</w:t>
-      </w:r>
-      <w:r>
-        <w:rPr>
-          <w:rFonts w:ascii="Chalkboard" w:hAnsi="Chalkboard"/>
-          <w:sz w:val="32"/>
-          <w:szCs w:val="32"/>
-        </w:rPr>
-        <w:br/>
-      </w:r>
-      <w:r>
-        <w:rPr>
-          <w:rFonts w:ascii="Chalkboard" w:hAnsi="Chalkboard"/>
-          <w:sz w:val="32"/>
-          <w:szCs w:val="32"/>
-        </w:rPr>
-        <w:t>u</w:t>
-      </w:r>
-      <w:r>
-        <w:rPr>
-          <w:rFonts w:ascii="Chalkboard" w:hAnsi="Chalkboard"/>
-          <w:sz w:val="32"/>
-          <w:szCs w:val="32"/>
-        </w:rPr>
-        <w:t>na goccia che in mano a te</w:t>
-      </w:r>
-      <w:r>
-        <w:rPr>
-          <w:rFonts w:ascii="Chalkboard" w:hAnsi="Chalkboard"/>
-          <w:sz w:val="32"/>
-          <w:szCs w:val="32"/>
-        </w:rPr>
-        <w:t>,</w:t>
-      </w:r>
-      <w:r>
-        <w:rPr>
-          <w:rFonts w:ascii="Chalkboard" w:hAnsi="Chalkboard"/>
-          <w:sz w:val="32"/>
-          <w:szCs w:val="32"/>
-        </w:rPr>
-        <w:br/>
-      </w:r>
-      <w:r>
-        <w:rPr>
-          <w:rFonts w:ascii="Chalkboard" w:hAnsi="Chalkboard"/>
-          <w:sz w:val="32"/>
-          <w:szCs w:val="32"/>
-        </w:rPr>
-        <w:lastRenderedPageBreak/>
-        <w:t>u</w:t>
-      </w:r>
-      <w:r>
-        <w:rPr>
-          <w:rFonts w:ascii="Chalkboard" w:hAnsi="Chalkboard"/>
-          <w:sz w:val="32"/>
-          <w:szCs w:val="32"/>
-        </w:rPr>
-        <w:t>na pioggia diventerà</w:t>
-      </w:r>
-      <w:r>
-        <w:rPr>
-          <w:rFonts w:ascii="Chalkboard" w:hAnsi="Chalkboard"/>
-          <w:sz w:val="32"/>
-          <w:szCs w:val="32"/>
-        </w:rPr>
-        <w:br/>
-        <w:t>e la terra feconderà</w:t>
-      </w:r>
-      <w:r>
-        <w:rPr>
-          <w:rFonts w:ascii="Chalkboard" w:hAnsi="Chalkboard"/>
-          <w:sz w:val="32"/>
-          <w:szCs w:val="32"/>
-        </w:rPr>
-        <w:t>.</w:t>
-      </w:r>
-    </w:p>
-    <w:p>
-      <w:pPr>
-        <w:pStyle w:val="le3song"/>
-        <w:shd w:val="clear" w:color="auto" w:fill="FFFFFF"/>
-        <w:spacing w:before="0" w:beforeAutospacing="0" w:after="0" w:afterAutospacing="0"/>
-        <w:rPr>
-          <w:rFonts w:ascii="Chalkboard" w:hAnsi="Chalkboard"/>
-          <w:sz w:val="32"/>
-          <w:szCs w:val="32"/>
-        </w:rPr>
-      </w:pPr>
-      <w:r>
-        <w:rPr>
-          <w:rFonts w:ascii="Chalkboard" w:hAnsi="Chalkboard"/>
-          <w:sz w:val="32"/>
-          <w:szCs w:val="32"/>
-        </w:rPr>
-        <w:t>Sulle strade il vento</w:t>
-      </w:r>
-      <w:r>
-        <w:rPr>
-          <w:rFonts w:ascii="Chalkboard" w:hAnsi="Chalkboard"/>
-          <w:sz w:val="32"/>
-          <w:szCs w:val="32"/>
-        </w:rPr>
-        <w:br/>
-      </w:r>
-      <w:r>
-        <w:rPr>
-          <w:rFonts w:ascii="Chalkboard" w:hAnsi="Chalkboard"/>
-          <w:sz w:val="32"/>
-          <w:szCs w:val="32"/>
-        </w:rPr>
-        <w:t>d</w:t>
-      </w:r>
-      <w:r>
-        <w:rPr>
-          <w:rFonts w:ascii="Chalkboard" w:hAnsi="Chalkboard"/>
-          <w:sz w:val="32"/>
-          <w:szCs w:val="32"/>
-        </w:rPr>
-        <w:t>a lontano porterà</w:t>
-      </w:r>
-      <w:r>
-        <w:rPr>
-          <w:rFonts w:ascii="Chalkboard" w:hAnsi="Chalkboard"/>
-          <w:sz w:val="32"/>
-          <w:szCs w:val="32"/>
-        </w:rPr>
-        <w:br/>
-      </w:r>
-      <w:r>
-        <w:rPr>
-          <w:rFonts w:ascii="Chalkboard" w:hAnsi="Chalkboard"/>
-          <w:sz w:val="32"/>
-          <w:szCs w:val="32"/>
-        </w:rPr>
-        <w:t>i</w:t>
-      </w:r>
-      <w:r>
-        <w:rPr>
-          <w:rFonts w:ascii="Chalkboard" w:hAnsi="Chalkboard"/>
-          <w:sz w:val="32"/>
-          <w:szCs w:val="32"/>
-        </w:rPr>
-        <w:t>l profumo del frumento</w:t>
-      </w:r>
-      <w:r>
-        <w:rPr>
-          <w:rFonts w:ascii="Chalkboard" w:hAnsi="Chalkboard"/>
-          <w:sz w:val="32"/>
-          <w:szCs w:val="32"/>
-        </w:rPr>
-        <w:br/>
-      </w:r>
-      <w:r>
-        <w:rPr>
-          <w:rFonts w:ascii="Chalkboard" w:hAnsi="Chalkboard"/>
-          <w:sz w:val="32"/>
-          <w:szCs w:val="32"/>
-        </w:rPr>
-        <w:t>c</w:t>
-      </w:r>
-      <w:r>
-        <w:rPr>
-          <w:rFonts w:ascii="Chalkboard" w:hAnsi="Chalkboard"/>
-          <w:sz w:val="32"/>
-          <w:szCs w:val="32"/>
-        </w:rPr>
-        <w:t>he tutti avvolger</w:t>
-      </w:r>
-      <w:r>
-        <w:rPr>
-          <w:rFonts w:ascii="Chalkboard" w:hAnsi="Chalkboard"/>
-          <w:sz w:val="32"/>
-          <w:szCs w:val="32"/>
-        </w:rPr>
-        <w:t>à.</w:t>
-      </w:r>
-      <w:r>
-        <w:rPr>
-          <w:rFonts w:ascii="Chalkboard" w:hAnsi="Chalkboard"/>
-          <w:sz w:val="32"/>
-          <w:szCs w:val="32"/>
-        </w:rPr>
-        <w:br/>
-        <w:t>E sarà l'amore che il raccolto spartirà</w:t>
-      </w:r>
-      <w:r>
-        <w:rPr>
-          <w:rFonts w:ascii="Chalkboard" w:hAnsi="Chalkboard"/>
-          <w:sz w:val="32"/>
-          <w:szCs w:val="32"/>
-        </w:rPr>
-        <w:br/>
-      </w:r>
-      <w:r>
-        <w:rPr>
-          <w:rFonts w:ascii="Chalkboard" w:hAnsi="Chalkboard"/>
-          <w:sz w:val="32"/>
-          <w:szCs w:val="32"/>
-        </w:rPr>
-        <w:t>e</w:t>
-      </w:r>
-      <w:r>
-        <w:rPr>
-          <w:rFonts w:ascii="Chalkboard" w:hAnsi="Chalkboard"/>
-          <w:sz w:val="32"/>
-          <w:szCs w:val="32"/>
-        </w:rPr>
-        <w:t xml:space="preserve"> il miracolo del pane in terra si ripeterà</w:t>
-      </w:r>
-      <w:r>
-        <w:rPr>
-          <w:rFonts w:ascii="Chalkboard" w:hAnsi="Chalkboard"/>
-          <w:sz w:val="32"/>
-          <w:szCs w:val="32"/>
-        </w:rPr>
-        <w:t>.</w:t>
+          <w:sz w:val="32"/>
+          <w:szCs w:val="32"/>
+        </w:rPr>
+      </w:pPr>
+      <w:r>
+        <w:rPr>
+          <w:rFonts w:ascii="Chalkboard" w:hAnsi="Chalkboard" w:cs="Open Sans"/>
+          <w:b/>
+          <w:bCs/>
+          <w:spacing w:val="15"/>
+          <w:sz w:val="32"/>
+          <w:szCs w:val="32"/>
+          <w:bdr w:val="none" w:sz="0" w:space="0" w:color="auto" w:frame="1"/>
+        </w:rPr>
+        <w:t>Gloria a Dio nell’alto dei cieli, pace in terra agli uomini.</w:t>
       </w:r>
     </w:p>
     <w:p>
@@ -992,18 +420,549 @@
         <w:spacing w:before="0" w:beforeAutospacing="0" w:after="0" w:afterAutospacing="0"/>
         <w:textAlignment w:val="baseline"/>
         <w:rPr>
-          <w:rFonts w:ascii="Chalkboard" w:hAnsi="Chalkboard"/>
+          <w:rFonts w:ascii="Chalkboard" w:hAnsi="Chalkboard" w:cs="Open Sans"/>
+          <w:spacing w:val="15"/>
           <w:sz w:val="36"/>
           <w:szCs w:val="36"/>
-          <w:shd w:val="clear" w:color="auto" w:fill="FFFFFF"/>
-        </w:rPr>
-      </w:pPr>
+        </w:rPr>
+      </w:pPr>
+    </w:p>
+    <w:p>
+      <w:pPr>
+        <w:rPr>
+          <w:rFonts w:ascii="Chalkboard" w:hAnsi="Chalkboard" w:cs="Arial"/>
+          <w:b/>
+          <w:bCs/>
+          <w:sz w:val="36"/>
+          <w:szCs w:val="36"/>
+          <w:u w:val="single"/>
+        </w:rPr>
+      </w:pPr>
+      <w:r>
+        <w:rPr>
+          <w:rFonts w:ascii="Chalkboard" w:hAnsi="Chalkboard" w:cs="Arial"/>
+          <w:b/>
+          <w:bCs/>
+          <w:sz w:val="36"/>
+          <w:szCs w:val="36"/>
+          <w:u w:val="single"/>
+        </w:rPr>
+        <w:t xml:space="preserve">Offertorio: </w:t>
+      </w:r>
+      <w:r>
+        <w:rPr>
+          <w:rFonts w:ascii="Chalkboard" w:hAnsi="Chalkboard" w:cs="Arial"/>
+          <w:b/>
+          <w:bCs/>
+          <w:sz w:val="36"/>
+          <w:szCs w:val="36"/>
+          <w:u w:val="single"/>
+        </w:rPr>
+        <w:t>ECCO QUEL CHE ABBIAMO</w:t>
+      </w:r>
+    </w:p>
+    <w:p>
+      <w:pPr>
+        <w:rPr>
+          <w:rFonts w:ascii="Chalkboard" w:hAnsi="Chalkboard" w:cs="Arial"/>
+          <w:b/>
+          <w:bCs/>
+          <w:sz w:val="20"/>
+          <w:szCs w:val="20"/>
+          <w:u w:val="single"/>
+        </w:rPr>
+      </w:pPr>
+    </w:p>
+    <w:p>
+      <w:pPr>
+        <w:pStyle w:val="le3song"/>
+        <w:shd w:val="clear" w:color="auto" w:fill="FFFFFF"/>
+        <w:spacing w:before="0" w:beforeAutospacing="0" w:after="0" w:afterAutospacing="0"/>
+        <w:rPr>
+          <w:rFonts w:ascii="Chalkboard" w:hAnsi="Chalkboard"/>
+          <w:sz w:val="32"/>
+          <w:szCs w:val="32"/>
+        </w:rPr>
+      </w:pPr>
+      <w:r>
+        <w:rPr>
+          <w:rFonts w:ascii="Chalkboard" w:hAnsi="Chalkboard"/>
+          <w:sz w:val="32"/>
+          <w:szCs w:val="32"/>
+        </w:rPr>
+        <w:t>Ecco quel che abbiamo</w:t>
+      </w:r>
+      <w:r>
+        <w:rPr>
+          <w:rFonts w:ascii="Chalkboard" w:hAnsi="Chalkboard"/>
+          <w:sz w:val="32"/>
+          <w:szCs w:val="32"/>
+        </w:rPr>
+        <w:br/>
+      </w:r>
+      <w:r>
+        <w:rPr>
+          <w:rFonts w:ascii="Chalkboard" w:hAnsi="Chalkboard"/>
+          <w:sz w:val="32"/>
+          <w:szCs w:val="32"/>
+        </w:rPr>
+        <w:t>n</w:t>
+      </w:r>
+      <w:r>
+        <w:rPr>
+          <w:rFonts w:ascii="Chalkboard" w:hAnsi="Chalkboard"/>
+          <w:sz w:val="32"/>
+          <w:szCs w:val="32"/>
+        </w:rPr>
+        <w:t>ulla ci appartiene ormai</w:t>
+      </w:r>
+      <w:r>
+        <w:rPr>
+          <w:rFonts w:ascii="Chalkboard" w:hAnsi="Chalkboard"/>
+          <w:sz w:val="32"/>
+          <w:szCs w:val="32"/>
+        </w:rPr>
+        <w:br/>
+      </w:r>
+      <w:r>
+        <w:rPr>
+          <w:rFonts w:ascii="Chalkboard" w:hAnsi="Chalkboard"/>
+          <w:sz w:val="32"/>
+          <w:szCs w:val="32"/>
+        </w:rPr>
+        <w:t>e</w:t>
+      </w:r>
+      <w:r>
+        <w:rPr>
+          <w:rFonts w:ascii="Chalkboard" w:hAnsi="Chalkboard"/>
+          <w:sz w:val="32"/>
+          <w:szCs w:val="32"/>
+        </w:rPr>
+        <w:t>cco i frutti della terra</w:t>
+      </w:r>
+      <w:r>
+        <w:rPr>
+          <w:rFonts w:ascii="Chalkboard" w:hAnsi="Chalkboard"/>
+          <w:sz w:val="32"/>
+          <w:szCs w:val="32"/>
+        </w:rPr>
+        <w:br/>
+      </w:r>
+      <w:r>
+        <w:rPr>
+          <w:rFonts w:ascii="Chalkboard" w:hAnsi="Chalkboard"/>
+          <w:sz w:val="32"/>
+          <w:szCs w:val="32"/>
+        </w:rPr>
+        <w:t>c</w:t>
+      </w:r>
+      <w:r>
+        <w:rPr>
+          <w:rFonts w:ascii="Chalkboard" w:hAnsi="Chalkboard"/>
+          <w:sz w:val="32"/>
+          <w:szCs w:val="32"/>
+        </w:rPr>
+        <w:t>he Tu moltiplicherai</w:t>
+      </w:r>
+      <w:r>
+        <w:rPr>
+          <w:rFonts w:ascii="Chalkboard" w:hAnsi="Chalkboard"/>
+          <w:sz w:val="32"/>
+          <w:szCs w:val="32"/>
+        </w:rPr>
+        <w:t>.</w:t>
+      </w:r>
+    </w:p>
+    <w:p>
+      <w:pPr>
+        <w:pStyle w:val="le3song"/>
+        <w:shd w:val="clear" w:color="auto" w:fill="FFFFFF"/>
+        <w:spacing w:before="0" w:beforeAutospacing="0" w:after="0" w:afterAutospacing="0"/>
+        <w:rPr>
+          <w:rFonts w:ascii="Chalkboard" w:hAnsi="Chalkboard"/>
+          <w:sz w:val="32"/>
+          <w:szCs w:val="32"/>
+        </w:rPr>
+      </w:pPr>
+      <w:r>
+        <w:rPr>
+          <w:rFonts w:ascii="Chalkboard" w:hAnsi="Chalkboard"/>
+          <w:sz w:val="32"/>
+          <w:szCs w:val="32"/>
+        </w:rPr>
+        <w:t>Ecco queste mani</w:t>
+      </w:r>
+      <w:r>
+        <w:rPr>
+          <w:rFonts w:ascii="Chalkboard" w:hAnsi="Chalkboard"/>
+          <w:sz w:val="32"/>
+          <w:szCs w:val="32"/>
+        </w:rPr>
+        <w:br/>
+      </w:r>
+      <w:r>
+        <w:rPr>
+          <w:rFonts w:ascii="Chalkboard" w:hAnsi="Chalkboard"/>
+          <w:sz w:val="32"/>
+          <w:szCs w:val="32"/>
+        </w:rPr>
+        <w:t>p</w:t>
+      </w:r>
+      <w:r>
+        <w:rPr>
+          <w:rFonts w:ascii="Chalkboard" w:hAnsi="Chalkboard"/>
+          <w:sz w:val="32"/>
+          <w:szCs w:val="32"/>
+        </w:rPr>
+        <w:t>uoi usarle se lo vuoi</w:t>
+      </w:r>
+      <w:r>
+        <w:rPr>
+          <w:rFonts w:ascii="Chalkboard" w:hAnsi="Chalkboard"/>
+          <w:sz w:val="32"/>
+          <w:szCs w:val="32"/>
+        </w:rPr>
+        <w:br/>
+      </w:r>
+      <w:r>
+        <w:rPr>
+          <w:rFonts w:ascii="Chalkboard" w:hAnsi="Chalkboard"/>
+          <w:sz w:val="32"/>
+          <w:szCs w:val="32"/>
+        </w:rPr>
+        <w:t>p</w:t>
+      </w:r>
+      <w:r>
+        <w:rPr>
+          <w:rFonts w:ascii="Chalkboard" w:hAnsi="Chalkboard"/>
+          <w:sz w:val="32"/>
+          <w:szCs w:val="32"/>
+        </w:rPr>
+        <w:t xml:space="preserve">er dividere nel mondo </w:t>
+      </w:r>
+    </w:p>
+    <w:p>
+      <w:pPr>
+        <w:pStyle w:val="le3song"/>
+        <w:shd w:val="clear" w:color="auto" w:fill="FFFFFF"/>
+        <w:spacing w:before="0" w:beforeAutospacing="0" w:after="0" w:afterAutospacing="0"/>
+        <w:rPr>
+          <w:rFonts w:ascii="Chalkboard" w:hAnsi="Chalkboard"/>
+          <w:sz w:val="32"/>
+          <w:szCs w:val="32"/>
+        </w:rPr>
+      </w:pPr>
+      <w:r>
+        <w:rPr>
+          <w:rFonts w:ascii="Chalkboard" w:hAnsi="Chalkboard"/>
+          <w:sz w:val="32"/>
+          <w:szCs w:val="32"/>
+        </w:rPr>
+        <w:t>il pane</w:t>
+      </w:r>
+      <w:r>
+        <w:rPr>
+          <w:rFonts w:ascii="Chalkboard" w:hAnsi="Chalkboard"/>
+          <w:sz w:val="32"/>
+          <w:szCs w:val="32"/>
+        </w:rPr>
+        <w:t xml:space="preserve"> c</w:t>
+      </w:r>
+      <w:r>
+        <w:rPr>
+          <w:rFonts w:ascii="Chalkboard" w:hAnsi="Chalkboard"/>
+          <w:sz w:val="32"/>
+          <w:szCs w:val="32"/>
+        </w:rPr>
+        <w:t>he tu hai dato a noi</w:t>
+      </w:r>
+      <w:r>
+        <w:rPr>
+          <w:rFonts w:ascii="Chalkboard" w:hAnsi="Chalkboard"/>
+          <w:sz w:val="32"/>
+          <w:szCs w:val="32"/>
+        </w:rPr>
+        <w:t>.</w:t>
+      </w:r>
+    </w:p>
+    <w:p>
+      <w:pPr>
+        <w:pStyle w:val="le3song"/>
+        <w:shd w:val="clear" w:color="auto" w:fill="FFFFFF"/>
+        <w:spacing w:before="0" w:beforeAutospacing="0" w:after="0" w:afterAutospacing="0"/>
+        <w:rPr>
+          <w:rFonts w:ascii="Chalkboard" w:hAnsi="Chalkboard"/>
+          <w:sz w:val="32"/>
+          <w:szCs w:val="32"/>
+        </w:rPr>
+      </w:pPr>
+      <w:r>
+        <w:rPr>
+          <w:rFonts w:ascii="Chalkboard" w:hAnsi="Chalkboard"/>
+          <w:sz w:val="32"/>
+          <w:szCs w:val="32"/>
+        </w:rPr>
+        <w:t>Solo una goccia hai messo fra le mani mie</w:t>
+      </w:r>
+      <w:r>
+        <w:rPr>
+          <w:rFonts w:ascii="Chalkboard" w:hAnsi="Chalkboard"/>
+          <w:sz w:val="32"/>
+          <w:szCs w:val="32"/>
+        </w:rPr>
+        <w:br/>
+      </w:r>
+      <w:r>
+        <w:rPr>
+          <w:rFonts w:ascii="Chalkboard" w:hAnsi="Chalkboard"/>
+          <w:sz w:val="32"/>
+          <w:szCs w:val="32"/>
+        </w:rPr>
+        <w:t>s</w:t>
+      </w:r>
+      <w:r>
+        <w:rPr>
+          <w:rFonts w:ascii="Chalkboard" w:hAnsi="Chalkboard"/>
+          <w:sz w:val="32"/>
+          <w:szCs w:val="32"/>
+        </w:rPr>
+        <w:t>olo una goccia che tu ora chiedi a me</w:t>
+      </w:r>
+      <w:r>
+        <w:rPr>
+          <w:rFonts w:ascii="Chalkboard" w:hAnsi="Chalkboard"/>
+          <w:sz w:val="32"/>
+          <w:szCs w:val="32"/>
+        </w:rPr>
+        <w:br/>
+      </w:r>
+      <w:r>
+        <w:rPr>
+          <w:rFonts w:ascii="Chalkboard" w:hAnsi="Chalkboard"/>
+          <w:sz w:val="32"/>
+          <w:szCs w:val="32"/>
+        </w:rPr>
+        <w:t>u</w:t>
+      </w:r>
+      <w:r>
+        <w:rPr>
+          <w:rFonts w:ascii="Chalkboard" w:hAnsi="Chalkboard"/>
+          <w:sz w:val="32"/>
+          <w:szCs w:val="32"/>
+        </w:rPr>
+        <w:t>na goccia che in mano a te</w:t>
+      </w:r>
+      <w:r>
+        <w:rPr>
+          <w:rFonts w:ascii="Chalkboard" w:hAnsi="Chalkboard"/>
+          <w:sz w:val="32"/>
+          <w:szCs w:val="32"/>
+        </w:rPr>
+        <w:t>,</w:t>
+      </w:r>
+      <w:r>
+        <w:rPr>
+          <w:rFonts w:ascii="Chalkboard" w:hAnsi="Chalkboard"/>
+          <w:sz w:val="32"/>
+          <w:szCs w:val="32"/>
+        </w:rPr>
+        <w:br/>
+      </w:r>
+      <w:r>
+        <w:rPr>
+          <w:rFonts w:ascii="Chalkboard" w:hAnsi="Chalkboard"/>
+          <w:sz w:val="32"/>
+          <w:szCs w:val="32"/>
+        </w:rPr>
+        <w:t>u</w:t>
+      </w:r>
+      <w:r>
+        <w:rPr>
+          <w:rFonts w:ascii="Chalkboard" w:hAnsi="Chalkboard"/>
+          <w:sz w:val="32"/>
+          <w:szCs w:val="32"/>
+        </w:rPr>
+        <w:t>na pioggia diventerà</w:t>
+      </w:r>
+      <w:r>
+        <w:rPr>
+          <w:rFonts w:ascii="Chalkboard" w:hAnsi="Chalkboard"/>
+          <w:sz w:val="32"/>
+          <w:szCs w:val="32"/>
+        </w:rPr>
+        <w:br/>
+        <w:t>e la terra feconderà</w:t>
+      </w:r>
+      <w:r>
+        <w:rPr>
+          <w:rFonts w:ascii="Chalkboard" w:hAnsi="Chalkboard"/>
+          <w:sz w:val="32"/>
+          <w:szCs w:val="32"/>
+        </w:rPr>
+        <w:t>.</w:t>
+      </w:r>
+    </w:p>
+    <w:p>
+      <w:pPr>
+        <w:pStyle w:val="le3song"/>
+        <w:shd w:val="clear" w:color="auto" w:fill="FFFFFF"/>
+        <w:spacing w:before="0" w:beforeAutospacing="0" w:after="0" w:afterAutospacing="0"/>
+        <w:rPr>
+          <w:rFonts w:ascii="Chalkboard" w:hAnsi="Chalkboard"/>
+          <w:sz w:val="32"/>
+          <w:szCs w:val="32"/>
+        </w:rPr>
+      </w:pPr>
+      <w:r>
+        <w:rPr>
+          <w:rFonts w:ascii="Chalkboard" w:hAnsi="Chalkboard"/>
+          <w:sz w:val="32"/>
+          <w:szCs w:val="32"/>
+        </w:rPr>
+        <w:lastRenderedPageBreak/>
+        <w:t>Sulle strade il vento</w:t>
+      </w:r>
+      <w:r>
+        <w:rPr>
+          <w:rFonts w:ascii="Chalkboard" w:hAnsi="Chalkboard"/>
+          <w:sz w:val="32"/>
+          <w:szCs w:val="32"/>
+        </w:rPr>
+        <w:br/>
+      </w:r>
+      <w:r>
+        <w:rPr>
+          <w:rFonts w:ascii="Chalkboard" w:hAnsi="Chalkboard"/>
+          <w:sz w:val="32"/>
+          <w:szCs w:val="32"/>
+        </w:rPr>
+        <w:t>d</w:t>
+      </w:r>
+      <w:r>
+        <w:rPr>
+          <w:rFonts w:ascii="Chalkboard" w:hAnsi="Chalkboard"/>
+          <w:sz w:val="32"/>
+          <w:szCs w:val="32"/>
+        </w:rPr>
+        <w:t>a lontano porterà</w:t>
+      </w:r>
+      <w:r>
+        <w:rPr>
+          <w:rFonts w:ascii="Chalkboard" w:hAnsi="Chalkboard"/>
+          <w:sz w:val="32"/>
+          <w:szCs w:val="32"/>
+        </w:rPr>
+        <w:br/>
+      </w:r>
+      <w:r>
+        <w:rPr>
+          <w:rFonts w:ascii="Chalkboard" w:hAnsi="Chalkboard"/>
+          <w:sz w:val="32"/>
+          <w:szCs w:val="32"/>
+        </w:rPr>
+        <w:t>i</w:t>
+      </w:r>
+      <w:r>
+        <w:rPr>
+          <w:rFonts w:ascii="Chalkboard" w:hAnsi="Chalkboard"/>
+          <w:sz w:val="32"/>
+          <w:szCs w:val="32"/>
+        </w:rPr>
+        <w:t>l profumo del frumento</w:t>
+      </w:r>
+      <w:r>
+        <w:rPr>
+          <w:rFonts w:ascii="Chalkboard" w:hAnsi="Chalkboard"/>
+          <w:sz w:val="32"/>
+          <w:szCs w:val="32"/>
+        </w:rPr>
+        <w:br/>
+      </w:r>
+      <w:r>
+        <w:rPr>
+          <w:rFonts w:ascii="Chalkboard" w:hAnsi="Chalkboard"/>
+          <w:sz w:val="32"/>
+          <w:szCs w:val="32"/>
+        </w:rPr>
+        <w:t>c</w:t>
+      </w:r>
+      <w:r>
+        <w:rPr>
+          <w:rFonts w:ascii="Chalkboard" w:hAnsi="Chalkboard"/>
+          <w:sz w:val="32"/>
+          <w:szCs w:val="32"/>
+        </w:rPr>
+        <w:t>he tutti avvolger</w:t>
+      </w:r>
+      <w:r>
+        <w:rPr>
+          <w:rFonts w:ascii="Chalkboard" w:hAnsi="Chalkboard"/>
+          <w:sz w:val="32"/>
+          <w:szCs w:val="32"/>
+        </w:rPr>
+        <w:t>à.</w:t>
+      </w:r>
+      <w:r>
+        <w:rPr>
+          <w:rFonts w:ascii="Chalkboard" w:hAnsi="Chalkboard"/>
+          <w:sz w:val="32"/>
+          <w:szCs w:val="32"/>
+        </w:rPr>
+        <w:br/>
+        <w:t>E sarà l'amore che il raccolto spartirà</w:t>
+      </w:r>
+      <w:r>
+        <w:rPr>
+          <w:rFonts w:ascii="Chalkboard" w:hAnsi="Chalkboard"/>
+          <w:sz w:val="32"/>
+          <w:szCs w:val="32"/>
+        </w:rPr>
+        <w:br/>
+      </w:r>
+      <w:r>
+        <w:rPr>
+          <w:rFonts w:ascii="Chalkboard" w:hAnsi="Chalkboard"/>
+          <w:sz w:val="32"/>
+          <w:szCs w:val="32"/>
+        </w:rPr>
+        <w:t>e</w:t>
+      </w:r>
+      <w:r>
+        <w:rPr>
+          <w:rFonts w:ascii="Chalkboard" w:hAnsi="Chalkboard"/>
+          <w:sz w:val="32"/>
+          <w:szCs w:val="32"/>
+        </w:rPr>
+        <w:t xml:space="preserve"> il miracolo del pane in terra si ripeterà</w:t>
+      </w:r>
+      <w:r>
+        <w:rPr>
+          <w:rFonts w:ascii="Chalkboard" w:hAnsi="Chalkboard"/>
+          <w:sz w:val="32"/>
+          <w:szCs w:val="32"/>
+        </w:rPr>
+        <w:t>.</w:t>
+      </w:r>
     </w:p>
     <w:p>
       <w:pPr>
         <w:pStyle w:val="NormaleWeb"/>
         <w:shd w:val="clear" w:color="auto" w:fill="FFFFFF"/>
         <w:spacing w:before="0" w:beforeAutospacing="0" w:after="0" w:afterAutospacing="0"/>
+        <w:textAlignment w:val="baseline"/>
+        <w:rPr>
+          <w:rFonts w:ascii="Chalkboard" w:hAnsi="Chalkboard"/>
+          <w:sz w:val="36"/>
+          <w:szCs w:val="36"/>
+          <w:shd w:val="clear" w:color="auto" w:fill="FFFFFF"/>
+        </w:rPr>
+      </w:pPr>
+    </w:p>
+    <w:p>
+      <w:pPr>
+        <w:pStyle w:val="NormaleWeb"/>
+        <w:shd w:val="clear" w:color="auto" w:fill="FFFFFF"/>
+        <w:spacing w:before="0" w:beforeAutospacing="0" w:after="0" w:afterAutospacing="0"/>
         <w:rPr>
           <w:rFonts w:ascii="Chalkboard" w:hAnsi="Chalkboard" w:cs="Arial"/>
           <w:b/>
@@ -1581,41 +1540,41 @@
           <w:sz w:val="32"/>
           <w:szCs w:val="32"/>
         </w:rPr>
+        <w:t xml:space="preserve">E tu, forza della vita, Spirito d’amore, dolce Iddio, </w:t>
+      </w:r>
+    </w:p>
+    <w:p>
+      <w:pPr>
+        <w:rPr>
+          <w:rFonts w:ascii="Chalkboard" w:hAnsi="Chalkboard"/>
+          <w:sz w:val="32"/>
+          <w:szCs w:val="32"/>
+        </w:rPr>
+      </w:pPr>
+      <w:r>
+        <w:rPr>
+          <w:rFonts w:ascii="Chalkboard" w:hAnsi="Chalkboard"/>
+          <w:sz w:val="32"/>
+          <w:szCs w:val="32"/>
+        </w:rPr>
+        <w:t xml:space="preserve">grembo d’ogni cosa, tenerezza immensa, </w:t>
+      </w:r>
+    </w:p>
+    <w:p>
+      <w:pPr>
+        <w:rPr>
+          <w:rFonts w:ascii="Chalkboard" w:hAnsi="Chalkboard"/>
+          <w:sz w:val="32"/>
+          <w:szCs w:val="32"/>
+        </w:rPr>
+      </w:pPr>
+      <w:r>
+        <w:rPr>
+          <w:rFonts w:ascii="Chalkboard" w:hAnsi="Chalkboard"/>
+          <w:sz w:val="32"/>
+          <w:szCs w:val="32"/>
+        </w:rPr>
         <w:lastRenderedPageBreak/>
-        <w:t xml:space="preserve">E tu, forza della vita, Spirito d’amore, dolce Iddio, </w:t>
-      </w:r>
-    </w:p>
-    <w:p>
-      <w:pPr>
-        <w:rPr>
-          <w:rFonts w:ascii="Chalkboard" w:hAnsi="Chalkboard"/>
-          <w:sz w:val="32"/>
-          <w:szCs w:val="32"/>
-        </w:rPr>
-      </w:pPr>
-      <w:r>
-        <w:rPr>
-          <w:rFonts w:ascii="Chalkboard" w:hAnsi="Chalkboard"/>
-          <w:sz w:val="32"/>
-          <w:szCs w:val="32"/>
-        </w:rPr>
-        <w:t xml:space="preserve">grembo d’ogni cosa, tenerezza immensa, </w:t>
-      </w:r>
-    </w:p>
-    <w:p>
-      <w:pPr>
-        <w:rPr>
-          <w:rFonts w:ascii="Chalkboard" w:hAnsi="Chalkboard"/>
-          <w:sz w:val="32"/>
-          <w:szCs w:val="32"/>
-        </w:rPr>
-      </w:pPr>
-      <w:r>
-        <w:rPr>
-          <w:rFonts w:ascii="Chalkboard" w:hAnsi="Chalkboard"/>
-          <w:sz w:val="32"/>
-          <w:szCs w:val="32"/>
-        </w:rPr>
         <w:t xml:space="preserve">verità del mondo sei per me. </w:t>
       </w:r>
     </w:p>

</xml_diff>

<commit_message>
corretto vivere la vita
</commit_message>
<xml_diff>
--- a/pdf/cantiDomenica.docx
+++ b/pdf/cantiDomenica.docx
@@ -2619,9 +2619,358 @@
           <w:szCs w:val="36"/>
           <w:u w:val="single"/>
         </w:rPr>
-        <w:t xml:space="preserve">Comunione: </w:t>
-      </w:r>
-      <w:r>
+        <w:t>Comunione: VIVERE LA VITA</w:t>
+      </w:r>
+    </w:p>
+    <w:p>
+      <w:pPr>
+        <w:pStyle w:val="NormaleWeb"/>
+        <w:shd w:val="clear" w:color="auto" w:fill="FFFFFF"/>
+        <w:spacing w:before="0" w:beforeAutospacing="0" w:after="0" w:afterAutospacing="0"/>
+        <w:contextualSpacing/>
+        <w:textAlignment w:val="baseline"/>
+        <w:rPr>
+          <w:rFonts w:ascii="Chalkboard" w:hAnsi="Chalkboard" w:cs="Arial"/>
+          <w:b/>
+          <w:bCs/>
+          <w:sz w:val="20"/>
+          <w:szCs w:val="20"/>
+          <w:u w:val="single"/>
+        </w:rPr>
+      </w:pPr>
+    </w:p>
+    <w:p>
+      <w:pPr>
+        <w:rPr>
+          <w:rFonts w:ascii="Chalkboard" w:hAnsi="Chalkboard"/>
+          <w:sz w:val="32"/>
+          <w:szCs w:val="32"/>
+        </w:rPr>
+      </w:pPr>
+      <w:r>
+        <w:rPr>
+          <w:rFonts w:ascii="Chalkboard" w:hAnsi="Chalkboard"/>
+          <w:sz w:val="32"/>
+          <w:szCs w:val="32"/>
+        </w:rPr>
+        <w:t>Vivere la vita con le gioie</w:t>
+      </w:r>
+      <w:r>
+        <w:rPr>
+          <w:rFonts w:ascii="Chalkboard" w:hAnsi="Chalkboard"/>
+          <w:sz w:val="32"/>
+          <w:szCs w:val="32"/>
+        </w:rPr>
+        <w:br/>
+        <w:t>e coi dolori di ogni giorno</w:t>
+      </w:r>
+      <w:r>
+        <w:rPr>
+          <w:rFonts w:ascii="Chalkboard" w:hAnsi="Chalkboard"/>
+          <w:sz w:val="32"/>
+          <w:szCs w:val="32"/>
+        </w:rPr>
+        <w:br/>
+        <w:t>è quello che Dio vuole da te.</w:t>
+      </w:r>
+      <w:r>
+        <w:rPr>
+          <w:rFonts w:ascii="Chalkboard" w:hAnsi="Chalkboard"/>
+          <w:sz w:val="32"/>
+          <w:szCs w:val="32"/>
+        </w:rPr>
+        <w:br/>
+        <w:t>Vivere la vita e inabissar</w:t>
+      </w:r>
+      <w:r>
+        <w:rPr>
+          <w:rFonts w:ascii="Chalkboard" w:hAnsi="Chalkboard"/>
+          <w:sz w:val="32"/>
+          <w:szCs w:val="32"/>
+        </w:rPr>
+        <w:t>s</w:t>
+      </w:r>
+      <w:r>
+        <w:rPr>
+          <w:rFonts w:ascii="Chalkboard" w:hAnsi="Chalkboard"/>
+          <w:sz w:val="32"/>
+          <w:szCs w:val="32"/>
+        </w:rPr>
+        <w:t>i</w:t>
+      </w:r>
+      <w:r>
+        <w:rPr>
+          <w:rFonts w:ascii="Chalkboard" w:hAnsi="Chalkboard"/>
+          <w:sz w:val="32"/>
+          <w:szCs w:val="32"/>
+        </w:rPr>
+        <w:br/>
+        <w:t>nell’amore è il tuo destino</w:t>
+      </w:r>
+      <w:r>
+        <w:rPr>
+          <w:rFonts w:ascii="Chalkboard" w:hAnsi="Chalkboard"/>
+          <w:sz w:val="32"/>
+          <w:szCs w:val="32"/>
+        </w:rPr>
+        <w:br/>
+        <w:t>è quello che Dio vuole da te.</w:t>
+      </w:r>
+    </w:p>
+    <w:p>
+      <w:pPr>
+        <w:rPr>
+          <w:rFonts w:ascii="Chalkboard" w:hAnsi="Chalkboard"/>
+          <w:sz w:val="20"/>
+          <w:szCs w:val="20"/>
+        </w:rPr>
+      </w:pPr>
+      <w:r>
+        <w:rPr>
+          <w:rFonts w:ascii="Chalkboard" w:hAnsi="Chalkboard"/>
+          <w:sz w:val="32"/>
+          <w:szCs w:val="32"/>
+        </w:rPr>
+        <w:t>Fare insieme agli altri</w:t>
+      </w:r>
+      <w:r>
+        <w:rPr>
+          <w:rFonts w:ascii="Chalkboard" w:hAnsi="Chalkboard"/>
+          <w:sz w:val="32"/>
+          <w:szCs w:val="32"/>
+        </w:rPr>
+        <w:br/>
+        <w:t>la tua strada verso Lui</w:t>
+      </w:r>
+      <w:r>
+        <w:rPr>
+          <w:rFonts w:ascii="Chalkboard" w:hAnsi="Chalkboard"/>
+          <w:sz w:val="32"/>
+          <w:szCs w:val="32"/>
+        </w:rPr>
+        <w:br/>
+        <w:t>correre con i fratelli tuoi…</w:t>
+      </w:r>
+      <w:r>
+        <w:rPr>
+          <w:rFonts w:ascii="Chalkboard" w:hAnsi="Chalkboard"/>
+          <w:sz w:val="32"/>
+          <w:szCs w:val="32"/>
+        </w:rPr>
+        <w:br/>
+      </w:r>
+    </w:p>
+    <w:p>
+      <w:pPr>
+        <w:rPr>
+          <w:rFonts w:ascii="Chalkboard" w:hAnsi="Chalkboard"/>
+          <w:b/>
+          <w:bCs/>
+          <w:sz w:val="32"/>
+          <w:szCs w:val="32"/>
+        </w:rPr>
+      </w:pPr>
+      <w:r>
+        <w:rPr>
+          <w:rFonts w:ascii="Chalkboard" w:hAnsi="Chalkboard"/>
+          <w:b/>
+          <w:bCs/>
+          <w:sz w:val="32"/>
+          <w:szCs w:val="32"/>
+        </w:rPr>
+        <w:t>RIT. Scoprirai allora</w:t>
+      </w:r>
+      <w:r>
+        <w:rPr>
+          <w:rFonts w:ascii="Chalkboard" w:hAnsi="Chalkboard"/>
+          <w:b/>
+          <w:bCs/>
+          <w:sz w:val="32"/>
+          <w:szCs w:val="32"/>
+        </w:rPr>
+        <w:br/>
+        <w:t>il cielo dentro di te,</w:t>
+      </w:r>
+      <w:r>
+        <w:rPr>
+          <w:rFonts w:ascii="Chalkboard" w:hAnsi="Chalkboard"/>
+          <w:b/>
+          <w:bCs/>
+          <w:sz w:val="32"/>
+          <w:szCs w:val="32"/>
+        </w:rPr>
+        <w:br/>
+        <w:t>una scia di luce lascerai.</w:t>
+      </w:r>
+    </w:p>
+    <w:p>
+      <w:pPr>
+        <w:rPr>
+          <w:rFonts w:ascii="Chalkboard" w:hAnsi="Chalkboard"/>
+          <w:sz w:val="20"/>
+          <w:szCs w:val="20"/>
+        </w:rPr>
+      </w:pPr>
+    </w:p>
+    <w:p>
+      <w:pPr>
+        <w:rPr>
+          <w:rFonts w:ascii="Chalkboard" w:hAnsi="Chalkboard"/>
+          <w:sz w:val="32"/>
+          <w:szCs w:val="32"/>
+        </w:rPr>
+      </w:pPr>
+      <w:r>
+        <w:rPr>
+          <w:rFonts w:ascii="Chalkboard" w:hAnsi="Chalkboard"/>
+          <w:sz w:val="32"/>
+          <w:szCs w:val="32"/>
+        </w:rPr>
+        <w:t>Vivere la vita è l’avventura</w:t>
+      </w:r>
+      <w:r>
+        <w:rPr>
+          <w:rFonts w:ascii="Chalkboard" w:hAnsi="Chalkboard"/>
+          <w:sz w:val="32"/>
+          <w:szCs w:val="32"/>
+        </w:rPr>
+        <w:br/>
+        <w:t>più stupenda dell’amore,</w:t>
+      </w:r>
+      <w:r>
+        <w:rPr>
+          <w:rFonts w:ascii="Chalkboard" w:hAnsi="Chalkboard"/>
+          <w:sz w:val="32"/>
+          <w:szCs w:val="32"/>
+        </w:rPr>
+        <w:br/>
+      </w:r>
+      <w:r>
+        <w:rPr>
+          <w:rFonts w:ascii="Chalkboard" w:hAnsi="Chalkboard"/>
+          <w:sz w:val="32"/>
+          <w:szCs w:val="32"/>
+        </w:rPr>
+        <w:lastRenderedPageBreak/>
+        <w:t>è quello che Dio vuole da te.</w:t>
+      </w:r>
+      <w:r>
+        <w:rPr>
+          <w:rFonts w:ascii="Chalkboard" w:hAnsi="Chalkboard"/>
+          <w:sz w:val="32"/>
+          <w:szCs w:val="32"/>
+        </w:rPr>
+        <w:br/>
+        <w:t>Vivere la vita e generare</w:t>
+      </w:r>
+      <w:r>
+        <w:rPr>
+          <w:rFonts w:ascii="Chalkboard" w:hAnsi="Chalkboard"/>
+          <w:sz w:val="32"/>
+          <w:szCs w:val="32"/>
+        </w:rPr>
+        <w:br/>
+        <w:t>ogni momento il Paradiso</w:t>
+      </w:r>
+      <w:r>
+        <w:rPr>
+          <w:rFonts w:ascii="Chalkboard" w:hAnsi="Chalkboard"/>
+          <w:sz w:val="32"/>
+          <w:szCs w:val="32"/>
+        </w:rPr>
+        <w:br/>
+        <w:t>è quello che Dio vuole da te.</w:t>
+      </w:r>
+    </w:p>
+    <w:p>
+      <w:pPr>
+        <w:rPr>
+          <w:rFonts w:ascii="Chalkboard" w:hAnsi="Chalkboard"/>
+          <w:sz w:val="20"/>
+          <w:szCs w:val="20"/>
+        </w:rPr>
+      </w:pPr>
+      <w:r>
+        <w:rPr>
+          <w:rFonts w:ascii="Chalkboard" w:hAnsi="Chalkboard"/>
+          <w:sz w:val="32"/>
+          <w:szCs w:val="32"/>
+        </w:rPr>
+        <w:t>Vivere perché</w:t>
+      </w:r>
+      <w:r>
+        <w:rPr>
+          <w:rFonts w:ascii="Chalkboard" w:hAnsi="Chalkboard"/>
+          <w:sz w:val="32"/>
+          <w:szCs w:val="32"/>
+        </w:rPr>
+        <w:br/>
+        <w:t>ritorni al mondo l’unità</w:t>
+      </w:r>
+      <w:r>
+        <w:rPr>
+          <w:rFonts w:ascii="Chalkboard" w:hAnsi="Chalkboard"/>
+          <w:sz w:val="32"/>
+          <w:szCs w:val="32"/>
+        </w:rPr>
+        <w:br/>
+        <w:t>perché Dio sta nei fratelli tuoi…</w:t>
+      </w:r>
+      <w:r>
+        <w:rPr>
+          <w:rFonts w:ascii="Chalkboard" w:hAnsi="Chalkboard"/>
+          <w:sz w:val="32"/>
+          <w:szCs w:val="32"/>
+        </w:rPr>
+        <w:br/>
+      </w:r>
+    </w:p>
+    <w:p>
+      <w:pPr>
+        <w:rPr>
+          <w:rFonts w:ascii="Chalkboard" w:hAnsi="Chalkboard"/>
+          <w:b/>
+          <w:bCs/>
+          <w:sz w:val="32"/>
+          <w:szCs w:val="32"/>
+        </w:rPr>
+      </w:pPr>
+      <w:r>
+        <w:rPr>
+          <w:rFonts w:ascii="Chalkboard" w:hAnsi="Chalkboard"/>
+          <w:b/>
+          <w:bCs/>
+          <w:sz w:val="32"/>
+          <w:szCs w:val="32"/>
+        </w:rPr>
+        <w:t>RIT.</w:t>
+      </w:r>
+      <w:r>
+        <w:rPr>
+          <w:rFonts w:ascii="Chalkboard" w:hAnsi="Chalkboard"/>
+          <w:b/>
+          <w:bCs/>
+          <w:sz w:val="32"/>
+          <w:szCs w:val="32"/>
+        </w:rPr>
+        <w:t xml:space="preserve"> (2v.)</w:t>
+      </w:r>
+    </w:p>
+    <w:p>
+      <w:pPr>
+        <w:pStyle w:val="NormaleWeb"/>
+        <w:shd w:val="clear" w:color="auto" w:fill="FFFFFF"/>
+        <w:spacing w:before="0" w:beforeAutospacing="0" w:after="0" w:afterAutospacing="0"/>
+        <w:rPr>
+          <w:rFonts w:ascii="Chalkboard" w:hAnsi="Chalkboard"/>
+          <w:color w:val="181A1A"/>
+          <w:sz w:val="36"/>
+          <w:szCs w:val="36"/>
+        </w:rPr>
+      </w:pPr>
+    </w:p>
+    <w:p>
+      <w:pPr>
         <w:rPr>
           <w:rFonts w:ascii="Chalkboard" w:hAnsi="Chalkboard" w:cs="Arial"/>
           <w:b/>
@@ -2630,16 +2979,32 @@
           <w:szCs w:val="36"/>
           <w:u w:val="single"/>
         </w:rPr>
-        <w:t>VIVERE LA VITA</w:t>
-      </w:r>
-    </w:p>
-    <w:p>
-      <w:pPr>
-        <w:pStyle w:val="NormaleWeb"/>
-        <w:shd w:val="clear" w:color="auto" w:fill="FFFFFF"/>
-        <w:spacing w:before="0" w:beforeAutospacing="0" w:after="0" w:afterAutospacing="0"/>
-        <w:contextualSpacing/>
-        <w:textAlignment w:val="baseline"/>
+      </w:pPr>
+      <w:r>
+        <w:rPr>
+          <w:rFonts w:ascii="Chalkboard" w:hAnsi="Chalkboard" w:cs="Arial"/>
+          <w:b/>
+          <w:bCs/>
+          <w:sz w:val="36"/>
+          <w:szCs w:val="36"/>
+          <w:u w:val="single"/>
+        </w:rPr>
+        <w:t xml:space="preserve">Canto finale: </w:t>
+      </w:r>
+      <w:r>
+        <w:rPr>
+          <w:rFonts w:ascii="Chalkboard" w:hAnsi="Chalkboard" w:cs="Arial"/>
+          <w:b/>
+          <w:bCs/>
+          <w:sz w:val="36"/>
+          <w:szCs w:val="36"/>
+          <w:u w:val="single"/>
+        </w:rPr>
+        <w:t>CON CUORE DI PADRE (SAN GIUSEPPE)</w:t>
+      </w:r>
+    </w:p>
+    <w:p>
+      <w:pPr>
         <w:rPr>
           <w:rFonts w:ascii="Chalkboard" w:hAnsi="Chalkboard" w:cs="Arial"/>
           <w:b/>
@@ -2652,366 +3017,6 @@
     </w:p>
     <w:p>
       <w:pPr>
-        <w:rPr>
-          <w:rFonts w:ascii="Chalkboard" w:hAnsi="Chalkboard"/>
-          <w:sz w:val="32"/>
-          <w:szCs w:val="32"/>
-        </w:rPr>
-      </w:pPr>
-      <w:r>
-        <w:rPr>
-          <w:rFonts w:ascii="Chalkboard" w:hAnsi="Chalkboard"/>
-          <w:sz w:val="32"/>
-          <w:szCs w:val="32"/>
-        </w:rPr>
-        <w:t>Vivere la vita con le gioie</w:t>
-      </w:r>
-      <w:r>
-        <w:rPr>
-          <w:rFonts w:ascii="Chalkboard" w:hAnsi="Chalkboard"/>
-          <w:sz w:val="32"/>
-          <w:szCs w:val="32"/>
-        </w:rPr>
-        <w:br/>
-        <w:t>e coi dolori di ogni giorno</w:t>
-      </w:r>
-      <w:r>
-        <w:rPr>
-          <w:rFonts w:ascii="Chalkboard" w:hAnsi="Chalkboard"/>
-          <w:sz w:val="32"/>
-          <w:szCs w:val="32"/>
-        </w:rPr>
-        <w:br/>
-        <w:t>è quello che Dio vuole da te.</w:t>
-      </w:r>
-      <w:r>
-        <w:rPr>
-          <w:rFonts w:ascii="Chalkboard" w:hAnsi="Chalkboard"/>
-          <w:sz w:val="32"/>
-          <w:szCs w:val="32"/>
-        </w:rPr>
-        <w:br/>
-        <w:t>Vivere la vita e inabissarti</w:t>
-      </w:r>
-      <w:r>
-        <w:rPr>
-          <w:rFonts w:ascii="Chalkboard" w:hAnsi="Chalkboard"/>
-          <w:sz w:val="32"/>
-          <w:szCs w:val="32"/>
-        </w:rPr>
-        <w:br/>
-        <w:t>nell’amore è il tuo destino</w:t>
-      </w:r>
-      <w:r>
-        <w:rPr>
-          <w:rFonts w:ascii="Chalkboard" w:hAnsi="Chalkboard"/>
-          <w:sz w:val="32"/>
-          <w:szCs w:val="32"/>
-        </w:rPr>
-        <w:br/>
-        <w:t>è quello che Dio vuole da te.</w:t>
-      </w:r>
-    </w:p>
-    <w:p>
-      <w:pPr>
-        <w:rPr>
-          <w:rFonts w:ascii="Chalkboard" w:hAnsi="Chalkboard"/>
-          <w:sz w:val="20"/>
-          <w:szCs w:val="20"/>
-        </w:rPr>
-      </w:pPr>
-      <w:r>
-        <w:rPr>
-          <w:rFonts w:ascii="Chalkboard" w:hAnsi="Chalkboard"/>
-          <w:sz w:val="32"/>
-          <w:szCs w:val="32"/>
-        </w:rPr>
-        <w:t>Fare insieme agli altri</w:t>
-      </w:r>
-      <w:r>
-        <w:rPr>
-          <w:rFonts w:ascii="Chalkboard" w:hAnsi="Chalkboard"/>
-          <w:sz w:val="32"/>
-          <w:szCs w:val="32"/>
-        </w:rPr>
-        <w:br/>
-        <w:t>la tua strada verso Lui</w:t>
-      </w:r>
-      <w:r>
-        <w:rPr>
-          <w:rFonts w:ascii="Chalkboard" w:hAnsi="Chalkboard"/>
-          <w:sz w:val="32"/>
-          <w:szCs w:val="32"/>
-        </w:rPr>
-        <w:br/>
-        <w:t>correre con i fratelli tuoi…</w:t>
-      </w:r>
-      <w:r>
-        <w:rPr>
-          <w:rFonts w:ascii="Chalkboard" w:hAnsi="Chalkboard"/>
-          <w:sz w:val="32"/>
-          <w:szCs w:val="32"/>
-        </w:rPr>
-        <w:br/>
-      </w:r>
-    </w:p>
-    <w:p>
-      <w:pPr>
-        <w:rPr>
-          <w:rFonts w:ascii="Chalkboard" w:hAnsi="Chalkboard"/>
-          <w:b/>
-          <w:bCs/>
-          <w:sz w:val="32"/>
-          <w:szCs w:val="32"/>
-        </w:rPr>
-      </w:pPr>
-      <w:r>
-        <w:rPr>
-          <w:rFonts w:ascii="Chalkboard" w:hAnsi="Chalkboard"/>
-          <w:b/>
-          <w:bCs/>
-          <w:sz w:val="32"/>
-          <w:szCs w:val="32"/>
-        </w:rPr>
-        <w:t>RIT. Scoprirai allora</w:t>
-      </w:r>
-      <w:r>
-        <w:rPr>
-          <w:rFonts w:ascii="Chalkboard" w:hAnsi="Chalkboard"/>
-          <w:b/>
-          <w:bCs/>
-          <w:sz w:val="32"/>
-          <w:szCs w:val="32"/>
-        </w:rPr>
-        <w:br/>
-        <w:t>il cielo dentro di te,</w:t>
-      </w:r>
-      <w:r>
-        <w:rPr>
-          <w:rFonts w:ascii="Chalkboard" w:hAnsi="Chalkboard"/>
-          <w:b/>
-          <w:bCs/>
-          <w:sz w:val="32"/>
-          <w:szCs w:val="32"/>
-        </w:rPr>
-        <w:br/>
-        <w:t>una scia di luce lascerai.</w:t>
-      </w:r>
-    </w:p>
-    <w:p>
-      <w:pPr>
-        <w:rPr>
-          <w:rFonts w:ascii="Chalkboard" w:hAnsi="Chalkboard"/>
-          <w:sz w:val="20"/>
-          <w:szCs w:val="20"/>
-        </w:rPr>
-      </w:pPr>
-    </w:p>
-    <w:p>
-      <w:pPr>
-        <w:rPr>
-          <w:rFonts w:ascii="Chalkboard" w:hAnsi="Chalkboard"/>
-          <w:sz w:val="32"/>
-          <w:szCs w:val="32"/>
-        </w:rPr>
-      </w:pPr>
-      <w:r>
-        <w:rPr>
-          <w:rFonts w:ascii="Chalkboard" w:hAnsi="Chalkboard"/>
-          <w:sz w:val="32"/>
-          <w:szCs w:val="32"/>
-        </w:rPr>
-        <w:t>Vivere la vita è l’avventura</w:t>
-      </w:r>
-      <w:r>
-        <w:rPr>
-          <w:rFonts w:ascii="Chalkboard" w:hAnsi="Chalkboard"/>
-          <w:sz w:val="32"/>
-          <w:szCs w:val="32"/>
-        </w:rPr>
-        <w:br/>
-        <w:t>più stupenda dell’amore,</w:t>
-      </w:r>
-      <w:r>
-        <w:rPr>
-          <w:rFonts w:ascii="Chalkboard" w:hAnsi="Chalkboard"/>
-          <w:sz w:val="32"/>
-          <w:szCs w:val="32"/>
-        </w:rPr>
-        <w:br/>
-      </w:r>
-      <w:r>
-        <w:rPr>
-          <w:rFonts w:ascii="Chalkboard" w:hAnsi="Chalkboard"/>
-          <w:sz w:val="32"/>
-          <w:szCs w:val="32"/>
-        </w:rPr>
-        <w:lastRenderedPageBreak/>
-        <w:t>è quello che Dio vuole da te.</w:t>
-      </w:r>
-      <w:r>
-        <w:rPr>
-          <w:rFonts w:ascii="Chalkboard" w:hAnsi="Chalkboard"/>
-          <w:sz w:val="32"/>
-          <w:szCs w:val="32"/>
-        </w:rPr>
-        <w:br/>
-        <w:t>Vivere la vita e generare</w:t>
-      </w:r>
-      <w:r>
-        <w:rPr>
-          <w:rFonts w:ascii="Chalkboard" w:hAnsi="Chalkboard"/>
-          <w:sz w:val="32"/>
-          <w:szCs w:val="32"/>
-        </w:rPr>
-        <w:br/>
-        <w:t>ogni momento il Paradiso</w:t>
-      </w:r>
-      <w:r>
-        <w:rPr>
-          <w:rFonts w:ascii="Chalkboard" w:hAnsi="Chalkboard"/>
-          <w:sz w:val="32"/>
-          <w:szCs w:val="32"/>
-        </w:rPr>
-        <w:br/>
-        <w:t>è quello che Dio vuole da te.</w:t>
-      </w:r>
-    </w:p>
-    <w:p>
-      <w:pPr>
-        <w:rPr>
-          <w:rFonts w:ascii="Chalkboard" w:hAnsi="Chalkboard"/>
-          <w:sz w:val="20"/>
-          <w:szCs w:val="20"/>
-        </w:rPr>
-      </w:pPr>
-      <w:r>
-        <w:rPr>
-          <w:rFonts w:ascii="Chalkboard" w:hAnsi="Chalkboard"/>
-          <w:sz w:val="32"/>
-          <w:szCs w:val="32"/>
-        </w:rPr>
-        <w:t>Vivere perché</w:t>
-      </w:r>
-      <w:r>
-        <w:rPr>
-          <w:rFonts w:ascii="Chalkboard" w:hAnsi="Chalkboard"/>
-          <w:sz w:val="32"/>
-          <w:szCs w:val="32"/>
-        </w:rPr>
-        <w:br/>
-        <w:t>ritorni al mondo l’unità</w:t>
-      </w:r>
-      <w:r>
-        <w:rPr>
-          <w:rFonts w:ascii="Chalkboard" w:hAnsi="Chalkboard"/>
-          <w:sz w:val="32"/>
-          <w:szCs w:val="32"/>
-        </w:rPr>
-        <w:br/>
-        <w:t>perché Dio sta nei fratelli tuoi…</w:t>
-      </w:r>
-      <w:r>
-        <w:rPr>
-          <w:rFonts w:ascii="Chalkboard" w:hAnsi="Chalkboard"/>
-          <w:sz w:val="32"/>
-          <w:szCs w:val="32"/>
-        </w:rPr>
-        <w:br/>
-      </w:r>
-    </w:p>
-    <w:p>
-      <w:pPr>
-        <w:rPr>
-          <w:rFonts w:ascii="Chalkboard" w:hAnsi="Chalkboard"/>
-          <w:b/>
-          <w:bCs/>
-          <w:sz w:val="32"/>
-          <w:szCs w:val="32"/>
-        </w:rPr>
-      </w:pPr>
-      <w:r>
-        <w:rPr>
-          <w:rFonts w:ascii="Chalkboard" w:hAnsi="Chalkboard"/>
-          <w:b/>
-          <w:bCs/>
-          <w:sz w:val="32"/>
-          <w:szCs w:val="32"/>
-        </w:rPr>
-        <w:t>RIT.</w:t>
-      </w:r>
-      <w:r>
-        <w:rPr>
-          <w:rFonts w:ascii="Chalkboard" w:hAnsi="Chalkboard"/>
-          <w:b/>
-          <w:bCs/>
-          <w:sz w:val="32"/>
-          <w:szCs w:val="32"/>
-        </w:rPr>
-        <w:t xml:space="preserve"> (2v.)</w:t>
-      </w:r>
-    </w:p>
-    <w:p>
-      <w:pPr>
-        <w:pStyle w:val="NormaleWeb"/>
-        <w:shd w:val="clear" w:color="auto" w:fill="FFFFFF"/>
-        <w:spacing w:before="0" w:beforeAutospacing="0" w:after="0" w:afterAutospacing="0"/>
-        <w:rPr>
-          <w:rFonts w:ascii="Chalkboard" w:hAnsi="Chalkboard"/>
-          <w:color w:val="181A1A"/>
-          <w:sz w:val="36"/>
-          <w:szCs w:val="36"/>
-        </w:rPr>
-      </w:pPr>
-    </w:p>
-    <w:p>
-      <w:pPr>
-        <w:rPr>
-          <w:rFonts w:ascii="Chalkboard" w:hAnsi="Chalkboard" w:cs="Arial"/>
-          <w:b/>
-          <w:bCs/>
-          <w:sz w:val="36"/>
-          <w:szCs w:val="36"/>
-          <w:u w:val="single"/>
-        </w:rPr>
-      </w:pPr>
-      <w:r>
-        <w:rPr>
-          <w:rFonts w:ascii="Chalkboard" w:hAnsi="Chalkboard" w:cs="Arial"/>
-          <w:b/>
-          <w:bCs/>
-          <w:sz w:val="36"/>
-          <w:szCs w:val="36"/>
-          <w:u w:val="single"/>
-        </w:rPr>
-        <w:t xml:space="preserve">Canto finale: </w:t>
-      </w:r>
-      <w:r>
-        <w:rPr>
-          <w:rFonts w:ascii="Chalkboard" w:hAnsi="Chalkboard" w:cs="Arial"/>
-          <w:b/>
-          <w:bCs/>
-          <w:sz w:val="36"/>
-          <w:szCs w:val="36"/>
-          <w:u w:val="single"/>
-        </w:rPr>
-        <w:t>CON CUORE DI PADRE (SAN GIUSEPPE)</w:t>
-      </w:r>
-    </w:p>
-    <w:p>
-      <w:pPr>
-        <w:rPr>
-          <w:rFonts w:ascii="Chalkboard" w:hAnsi="Chalkboard" w:cs="Arial"/>
-          <w:b/>
-          <w:bCs/>
-          <w:sz w:val="20"/>
-          <w:szCs w:val="20"/>
-          <w:u w:val="single"/>
-        </w:rPr>
-      </w:pPr>
-    </w:p>
-    <w:p>
-      <w:pPr>
         <w:pStyle w:val="NormaleWeb"/>
         <w:shd w:val="clear" w:color="auto" w:fill="FFFFFF"/>
         <w:spacing w:before="0" w:beforeAutospacing="0" w:after="0" w:afterAutospacing="0"/>
@@ -3028,23 +3033,7 @@
           <w:sz w:val="32"/>
           <w:szCs w:val="32"/>
         </w:rPr>
-        <w:t>Con</w:t>
-      </w:r>
-      <w:r>
-        <w:rPr>
-          <w:rFonts w:ascii="Chalkboard" w:hAnsi="Chalkboard" w:cs="Segoe UI"/>
-          <w:sz w:val="32"/>
-          <w:szCs w:val="32"/>
-        </w:rPr>
-        <w:t xml:space="preserve"> </w:t>
-      </w:r>
-      <w:r>
-        <w:rPr>
-          <w:rFonts w:ascii="Chalkboard" w:hAnsi="Chalkboard" w:cs="Segoe UI"/>
-          <w:sz w:val="32"/>
-          <w:szCs w:val="32"/>
-        </w:rPr>
-        <w:t>il lavoro delle tue mani</w:t>
+        <w:t>Con il lavoro delle tue mani</w:t>
       </w:r>
     </w:p>
     <w:p>

</xml_diff>

<commit_message>
aggiornato re dei re
</commit_message>
<xml_diff>
--- a/pdf/cantiDomenica.docx
+++ b/pdf/cantiDomenica.docx
@@ -119,14 +119,6 @@
           <w:sz w:val="32"/>
           <w:szCs w:val="32"/>
         </w:rPr>
-        <w:t xml:space="preserve">1 - </w:t>
-      </w:r>
-      <w:r>
-        <w:rPr>
-          <w:rFonts w:ascii="Chalkboard" w:hAnsi="Chalkboard"/>
-          <w:sz w:val="32"/>
-          <w:szCs w:val="32"/>
-        </w:rPr>
         <w:t>Hai sollevato i nostri volti dalla polvere</w:t>
       </w:r>
       <w:r>
@@ -483,14 +475,6 @@
           <w:sz w:val="32"/>
           <w:szCs w:val="32"/>
         </w:rPr>
-        <w:t xml:space="preserve">2 - </w:t>
-      </w:r>
-      <w:r>
-        <w:rPr>
-          <w:rFonts w:ascii="Chalkboard" w:hAnsi="Chalkboard"/>
-          <w:sz w:val="32"/>
-          <w:szCs w:val="32"/>
-        </w:rPr>
         <w:t>Ci hai riscattati dalla stretta delle tenebre</w:t>
       </w:r>
       <w:r>
@@ -574,6 +558,56 @@
           <w:szCs w:val="32"/>
         </w:rPr>
         <w:t xml:space="preserve">er amore. </w:t>
+      </w:r>
+    </w:p>
+    <w:p>
+      <w:pPr>
+        <w:pStyle w:val="NormaleWeb"/>
+        <w:shd w:val="clear" w:color="auto" w:fill="FFFFFF"/>
+        <w:spacing w:before="0" w:beforeAutospacing="0" w:after="0" w:afterAutospacing="0"/>
+        <w:textAlignment w:val="baseline"/>
+        <w:rPr>
+          <w:rFonts w:ascii="Chalkboard" w:hAnsi="Chalkboard" w:cs="Open Sans"/>
+          <w:spacing w:val="15"/>
+          <w:sz w:val="20"/>
+          <w:szCs w:val="20"/>
+          <w:bdr w:val="none" w:sz="0" w:space="0" w:color="auto" w:frame="1"/>
+        </w:rPr>
+      </w:pPr>
+    </w:p>
+    <w:p>
+      <w:pPr>
+        <w:pStyle w:val="NormaleWeb"/>
+        <w:shd w:val="clear" w:color="auto" w:fill="FFFFFF"/>
+        <w:spacing w:before="0" w:beforeAutospacing="0" w:after="0" w:afterAutospacing="0"/>
+        <w:textAlignment w:val="baseline"/>
+        <w:rPr>
+          <w:rFonts w:ascii="Chalkboard" w:hAnsi="Chalkboard" w:cs="Open Sans"/>
+          <w:spacing w:val="15"/>
+          <w:sz w:val="32"/>
+          <w:szCs w:val="32"/>
+        </w:rPr>
+      </w:pPr>
+      <w:r>
+        <w:rPr>
+          <w:rFonts w:ascii="Chalkboard" w:hAnsi="Chalkboard" w:cs="Open Sans"/>
+          <w:b/>
+          <w:bCs/>
+          <w:spacing w:val="15"/>
+          <w:sz w:val="32"/>
+          <w:szCs w:val="32"/>
+          <w:bdr w:val="none" w:sz="0" w:space="0" w:color="auto" w:frame="1"/>
+        </w:rPr>
+        <w:t>RIT.</w:t>
+      </w:r>
+      <w:r>
+        <w:rPr>
+          <w:rFonts w:ascii="Chalkboard" w:hAnsi="Chalkboard" w:cs="Open Sans"/>
+          <w:spacing w:val="15"/>
+          <w:sz w:val="32"/>
+          <w:szCs w:val="32"/>
+        </w:rPr>
+        <w:t> </w:t>
       </w:r>
     </w:p>
     <w:p>

</xml_diff>

<commit_message>
canti domenica 1 dicembre
</commit_message>
<xml_diff>
--- a/pdf/cantiDomenica.docx
+++ b/pdf/cantiDomenica.docx
@@ -1193,138 +1193,62 @@
         <w:pStyle w:val="NormaleWeb"/>
         <w:shd w:val="clear" w:color="auto" w:fill="FFFFFF"/>
         <w:spacing w:before="0" w:beforeAutospacing="0" w:after="0" w:afterAutospacing="0"/>
-        <w:textAlignment w:val="baseline"/>
-        <w:rPr>
-          <w:rFonts w:ascii="Chalkboard" w:hAnsi="Chalkboard" w:cs="Open Sans"/>
-          <w:spacing w:val="15"/>
-          <w:sz w:val="32"/>
-          <w:szCs w:val="32"/>
-        </w:rPr>
-      </w:pPr>
-    </w:p>
-    <w:p>
-      <w:pPr>
-        <w:pStyle w:val="NormaleWeb"/>
-        <w:shd w:val="clear" w:color="auto" w:fill="FFFFFF"/>
-        <w:spacing w:before="0" w:beforeAutospacing="0" w:after="0" w:afterAutospacing="0"/>
-        <w:textAlignment w:val="baseline"/>
-        <w:rPr>
-          <w:rFonts w:ascii="Chalkboard" w:hAnsi="Chalkboard" w:cs="Open Sans"/>
-          <w:spacing w:val="15"/>
-          <w:sz w:val="32"/>
-          <w:szCs w:val="32"/>
-        </w:rPr>
-      </w:pPr>
-    </w:p>
-    <w:p>
-      <w:pPr>
-        <w:pStyle w:val="NormaleWeb"/>
-        <w:shd w:val="clear" w:color="auto" w:fill="FFFFFF"/>
-        <w:spacing w:before="0" w:beforeAutospacing="0" w:after="0" w:afterAutospacing="0"/>
-        <w:textAlignment w:val="baseline"/>
-        <w:rPr>
-          <w:rFonts w:ascii="Chalkboard" w:hAnsi="Chalkboard" w:cs="Open Sans"/>
-          <w:spacing w:val="15"/>
-          <w:sz w:val="32"/>
-          <w:szCs w:val="32"/>
-        </w:rPr>
-      </w:pPr>
-    </w:p>
-    <w:p>
-      <w:pPr>
-        <w:rPr>
-          <w:rFonts w:ascii="Chalkboard" w:hAnsi="Chalkboard" w:cs="Open Sans"/>
-          <w:spacing w:val="15"/>
-          <w:sz w:val="36"/>
-          <w:szCs w:val="36"/>
-        </w:rPr>
-      </w:pPr>
-    </w:p>
-    <w:p>
-      <w:pPr>
         <w:rPr>
           <w:rFonts w:ascii="Chalkboard" w:hAnsi="Chalkboard" w:cs="Arial"/>
           <w:b/>
           <w:bCs/>
-          <w:sz w:val="36"/>
-          <w:szCs w:val="36"/>
-          <w:u w:val="single"/>
-        </w:rPr>
-      </w:pPr>
-      <w:r>
-        <w:rPr>
-          <w:rFonts w:ascii="Chalkboard" w:hAnsi="Chalkboard" w:cs="Arial"/>
-          <w:b/>
-          <w:bCs/>
-          <w:sz w:val="36"/>
-          <w:szCs w:val="36"/>
-          <w:u w:val="single"/>
-        </w:rPr>
-        <w:t xml:space="preserve">Canto </w:t>
-      </w:r>
-      <w:r>
-        <w:rPr>
-          <w:rFonts w:ascii="Chalkboard" w:hAnsi="Chalkboard" w:cs="Arial"/>
-          <w:b/>
-          <w:bCs/>
-          <w:sz w:val="36"/>
-          <w:szCs w:val="36"/>
-          <w:u w:val="single"/>
-        </w:rPr>
-        <w:t>di congedo</w:t>
-      </w:r>
-      <w:r>
-        <w:rPr>
-          <w:rFonts w:ascii="Chalkboard" w:hAnsi="Chalkboard" w:cs="Arial"/>
-          <w:b/>
-          <w:bCs/>
-          <w:sz w:val="36"/>
-          <w:szCs w:val="36"/>
-          <w:u w:val="single"/>
-        </w:rPr>
-        <w:t xml:space="preserve">: </w:t>
-      </w:r>
-      <w:r>
-        <w:rPr>
-          <w:rFonts w:ascii="Chalkboard" w:hAnsi="Chalkboard" w:cs="Arial"/>
-          <w:b/>
-          <w:bCs/>
-          <w:sz w:val="36"/>
-          <w:szCs w:val="36"/>
-          <w:u w:val="single"/>
-        </w:rPr>
-        <w:t>SONO QUI A LODARTI</w:t>
-      </w:r>
-    </w:p>
-    <w:p>
-      <w:pPr>
-        <w:rPr>
-          <w:rFonts w:ascii="Chalkboard" w:hAnsi="Chalkboard" w:cs="Segoe UI"/>
           <w:sz w:val="20"/>
           <w:szCs w:val="20"/>
-        </w:rPr>
-      </w:pPr>
-    </w:p>
-    <w:p>
-      <w:pPr>
-        <w:pStyle w:val="NormaleWeb"/>
-        <w:shd w:val="clear" w:color="auto" w:fill="FFFFFF"/>
-        <w:spacing w:before="0" w:beforeAutospacing="0" w:after="0" w:afterAutospacing="0"/>
-        <w:rPr>
-          <w:rFonts w:ascii="Chalkboard" w:hAnsi="Chalkboard" w:cs="Open Sans"/>
-          <w:color w:val="212529"/>
-          <w:sz w:val="32"/>
-          <w:szCs w:val="32"/>
-        </w:rPr>
-      </w:pPr>
-      <w:r>
-        <w:rPr>
-          <w:rFonts w:ascii="Chalkboard" w:hAnsi="Chalkboard" w:cs="Open Sans"/>
-          <w:color w:val="212529"/>
-          <w:sz w:val="32"/>
-          <w:szCs w:val="32"/>
-        </w:rPr>
-        <w:t>Luce del mondo nel buio del cuore,</w:t>
+          <w:u w:val="single"/>
+        </w:rPr>
+      </w:pPr>
+    </w:p>
+    <w:p>
+      <w:pPr>
+        <w:pStyle w:val="NormaleWeb"/>
+        <w:spacing w:before="0" w:beforeAutospacing="0" w:after="0" w:afterAutospacing="0"/>
+        <w:rPr>
+          <w:rFonts w:ascii="Chalkboard" w:hAnsi="Chalkboard" w:cs="Open Sans"/>
+          <w:color w:val="212529"/>
+          <w:sz w:val="32"/>
+          <w:szCs w:val="32"/>
+        </w:rPr>
+      </w:pPr>
+      <w:r>
+        <w:rPr>
+          <w:rFonts w:ascii="Chalkboard" w:hAnsi="Chalkboard" w:cs="Open Sans"/>
+          <w:color w:val="212529"/>
+          <w:sz w:val="32"/>
+          <w:szCs w:val="32"/>
+        </w:rPr>
+        <w:t>Tu sei prima d’ogni cosa</w:t>
+      </w:r>
+      <w:r>
+        <w:rPr>
+          <w:rFonts w:ascii="Chalkboard" w:hAnsi="Chalkboard" w:cs="Open Sans"/>
+          <w:color w:val="212529"/>
+          <w:sz w:val="32"/>
+          <w:szCs w:val="32"/>
+        </w:rPr>
+        <w:t xml:space="preserve">, </w:t>
+      </w:r>
+      <w:r>
+        <w:rPr>
+          <w:rFonts w:ascii="Chalkboard" w:hAnsi="Chalkboard" w:cs="Open Sans"/>
+          <w:color w:val="212529"/>
+          <w:sz w:val="32"/>
+          <w:szCs w:val="32"/>
+        </w:rPr>
+        <w:t>prima d’ogni tempo</w:t>
+      </w:r>
+      <w:r>
+        <w:rPr>
+          <w:rFonts w:ascii="Chalkboard" w:hAnsi="Chalkboard" w:cs="Open Sans"/>
+          <w:color w:val="212529"/>
+          <w:sz w:val="32"/>
+          <w:szCs w:val="32"/>
+        </w:rPr>
+        <w:t>,</w:t>
       </w:r>
       <w:r>
         <w:rPr>
@@ -1334,7 +1258,16 @@
           <w:szCs w:val="32"/>
         </w:rPr>
         <w:br/>
-        <w:t>vieni ed illuminami.</w:t>
+        <w:t>d’ogni mio pensiero: prima della vita</w:t>
+      </w:r>
+      <w:r>
+        <w:rPr>
+          <w:rFonts w:ascii="Chalkboard" w:hAnsi="Chalkboard" w:cs="Open Sans"/>
+          <w:color w:val="212529"/>
+          <w:sz w:val="32"/>
+          <w:szCs w:val="32"/>
+        </w:rPr>
+        <w:t>.</w:t>
       </w:r>
       <w:r>
         <w:rPr>
@@ -1344,7 +1277,24 @@
           <w:szCs w:val="32"/>
         </w:rPr>
         <w:br/>
-        <w:t>Tu mia sola speranza di vita,</w:t>
+      </w:r>
+      <w:r>
+        <w:rPr>
+          <w:rFonts w:ascii="Chalkboard" w:hAnsi="Chalkboard" w:cs="Open Sans"/>
+          <w:color w:val="212529"/>
+          <w:sz w:val="32"/>
+          <w:szCs w:val="32"/>
+        </w:rPr>
+        <w:t>U</w:t>
+      </w:r>
+      <w:r>
+        <w:rPr>
+          <w:rFonts w:ascii="Chalkboard" w:hAnsi="Chalkboard" w:cs="Open Sans"/>
+          <w:color w:val="212529"/>
+          <w:sz w:val="32"/>
+          <w:szCs w:val="32"/>
+        </w:rPr>
+        <w:t>na voce udimmo che gridava nel deserto:</w:t>
       </w:r>
       <w:r>
         <w:rPr>
@@ -1354,13 +1304,187 @@
           <w:szCs w:val="32"/>
         </w:rPr>
         <w:br/>
-        <w:t>resta per sempre con me.</w:t>
-      </w:r>
-    </w:p>
-    <w:p>
-      <w:pPr>
-        <w:pStyle w:val="NormaleWeb"/>
-        <w:shd w:val="clear" w:color="auto" w:fill="FFFFFF"/>
+        <w:t>“Preparate la venuta del Signore”.</w:t>
+      </w:r>
+      <w:r>
+        <w:rPr>
+          <w:rFonts w:ascii="Chalkboard" w:hAnsi="Chalkboard" w:cs="Open Sans"/>
+          <w:color w:val="212529"/>
+          <w:sz w:val="32"/>
+          <w:szCs w:val="32"/>
+        </w:rPr>
+        <w:br/>
+        <w:t>Tu sei la Parola eterna della quale vivo</w:t>
+      </w:r>
+      <w:r>
+        <w:rPr>
+          <w:rFonts w:ascii="Chalkboard" w:hAnsi="Chalkboard" w:cs="Open Sans"/>
+          <w:color w:val="212529"/>
+          <w:sz w:val="32"/>
+          <w:szCs w:val="32"/>
+        </w:rPr>
+        <w:t>,</w:t>
+      </w:r>
+      <w:r>
+        <w:rPr>
+          <w:rFonts w:ascii="Chalkboard" w:hAnsi="Chalkboard" w:cs="Open Sans"/>
+          <w:color w:val="212529"/>
+          <w:sz w:val="32"/>
+          <w:szCs w:val="32"/>
+        </w:rPr>
+        <w:br/>
+        <w:t>che mi pronunciò soltanto per amore.</w:t>
+      </w:r>
+      <w:r>
+        <w:rPr>
+          <w:rFonts w:ascii="Chalkboard" w:hAnsi="Chalkboard" w:cs="Open Sans"/>
+          <w:color w:val="212529"/>
+          <w:sz w:val="32"/>
+          <w:szCs w:val="32"/>
+        </w:rPr>
+        <w:br/>
+        <w:t>E ti abbiamo udito predicare sulle strade</w:t>
+      </w:r>
+      <w:r>
+        <w:rPr>
+          <w:rFonts w:ascii="Chalkboard" w:hAnsi="Chalkboard" w:cs="Open Sans"/>
+          <w:color w:val="212529"/>
+          <w:sz w:val="32"/>
+          <w:szCs w:val="32"/>
+        </w:rPr>
+        <w:br/>
+        <w:t>della nostra incomprensione senza fine.</w:t>
+      </w:r>
+    </w:p>
+    <w:p>
+      <w:pPr>
+        <w:pStyle w:val="NormaleWeb"/>
+        <w:spacing w:before="0" w:beforeAutospacing="0" w:after="0" w:afterAutospacing="0"/>
+        <w:rPr>
+          <w:rStyle w:val="Enfasigrassetto"/>
+          <w:rFonts w:ascii="Chalkboard" w:hAnsi="Chalkboard" w:cs="Open Sans"/>
+          <w:b w:val="0"/>
+          <w:bCs w:val="0"/>
+          <w:color w:val="212529"/>
+          <w:sz w:val="32"/>
+          <w:szCs w:val="32"/>
+        </w:rPr>
+      </w:pPr>
+    </w:p>
+    <w:p>
+      <w:pPr>
+        <w:pStyle w:val="NormaleWeb"/>
+        <w:spacing w:before="0" w:beforeAutospacing="0" w:after="0" w:afterAutospacing="0"/>
+        <w:rPr>
+          <w:rStyle w:val="Enfasigrassetto"/>
+          <w:rFonts w:ascii="Chalkboard" w:hAnsi="Chalkboard" w:cs="Open Sans"/>
+          <w:color w:val="212529"/>
+          <w:sz w:val="32"/>
+          <w:szCs w:val="32"/>
+        </w:rPr>
+      </w:pPr>
+      <w:r>
+        <w:rPr>
+          <w:rStyle w:val="Enfasigrassetto"/>
+          <w:rFonts w:ascii="Chalkboard" w:hAnsi="Chalkboard" w:cs="Open Sans"/>
+          <w:color w:val="212529"/>
+          <w:sz w:val="32"/>
+          <w:szCs w:val="32"/>
+        </w:rPr>
+        <w:lastRenderedPageBreak/>
+        <w:t xml:space="preserve">RIT. </w:t>
+      </w:r>
+      <w:r>
+        <w:rPr>
+          <w:rStyle w:val="Enfasigrassetto"/>
+          <w:rFonts w:ascii="Chalkboard" w:hAnsi="Chalkboard" w:cs="Open Sans"/>
+          <w:color w:val="212529"/>
+          <w:sz w:val="32"/>
+          <w:szCs w:val="32"/>
+        </w:rPr>
+        <w:t>Io ora so chi sei, io sento la tua voce,</w:t>
+      </w:r>
+      <w:r>
+        <w:rPr>
+          <w:rFonts w:ascii="Chalkboard" w:hAnsi="Chalkboard" w:cs="Open Sans"/>
+          <w:color w:val="212529"/>
+          <w:sz w:val="32"/>
+          <w:szCs w:val="32"/>
+        </w:rPr>
+        <w:br/>
+      </w:r>
+      <w:r>
+        <w:rPr>
+          <w:rStyle w:val="Enfasigrassetto"/>
+          <w:rFonts w:ascii="Chalkboard" w:hAnsi="Chalkboard" w:cs="Open Sans"/>
+          <w:color w:val="212529"/>
+          <w:sz w:val="32"/>
+          <w:szCs w:val="32"/>
+        </w:rPr>
+        <w:t>io vedo la tua luce, lo so che Tu sei qui.</w:t>
+      </w:r>
+      <w:r>
+        <w:rPr>
+          <w:rFonts w:ascii="Chalkboard" w:hAnsi="Chalkboard" w:cs="Open Sans"/>
+          <w:color w:val="212529"/>
+          <w:sz w:val="32"/>
+          <w:szCs w:val="32"/>
+        </w:rPr>
+        <w:br/>
+      </w:r>
+      <w:r>
+        <w:rPr>
+          <w:rStyle w:val="Enfasigrassetto"/>
+          <w:rFonts w:ascii="Chalkboard" w:hAnsi="Chalkboard" w:cs="Open Sans"/>
+          <w:color w:val="212529"/>
+          <w:sz w:val="32"/>
+          <w:szCs w:val="32"/>
+        </w:rPr>
+        <w:t>E sulla tua parola</w:t>
+      </w:r>
+      <w:r>
+        <w:rPr>
+          <w:rStyle w:val="Enfasigrassetto"/>
+          <w:rFonts w:ascii="Chalkboard" w:hAnsi="Chalkboard" w:cs="Open Sans"/>
+          <w:color w:val="212529"/>
+          <w:sz w:val="32"/>
+          <w:szCs w:val="32"/>
+        </w:rPr>
+        <w:t>,</w:t>
+      </w:r>
+      <w:r>
+        <w:rPr>
+          <w:rStyle w:val="Enfasigrassetto"/>
+          <w:rFonts w:ascii="Chalkboard" w:hAnsi="Chalkboard" w:cs="Open Sans"/>
+          <w:color w:val="212529"/>
+          <w:sz w:val="32"/>
+          <w:szCs w:val="32"/>
+        </w:rPr>
+        <w:t xml:space="preserve"> io credo nell’amore,</w:t>
+      </w:r>
+      <w:r>
+        <w:rPr>
+          <w:rFonts w:ascii="Chalkboard" w:hAnsi="Chalkboard" w:cs="Open Sans"/>
+          <w:color w:val="212529"/>
+          <w:sz w:val="32"/>
+          <w:szCs w:val="32"/>
+        </w:rPr>
+        <w:br/>
+      </w:r>
+      <w:r>
+        <w:rPr>
+          <w:rStyle w:val="Enfasigrassetto"/>
+          <w:rFonts w:ascii="Chalkboard" w:hAnsi="Chalkboard" w:cs="Open Sans"/>
+          <w:color w:val="212529"/>
+          <w:sz w:val="32"/>
+          <w:szCs w:val="32"/>
+        </w:rPr>
+        <w:t>io vivo nella pace, io so che tornerai.</w:t>
+      </w:r>
+    </w:p>
+    <w:p>
+      <w:pPr>
+        <w:pStyle w:val="NormaleWeb"/>
         <w:spacing w:before="0" w:beforeAutospacing="0" w:after="0" w:afterAutospacing="0"/>
         <w:rPr>
           <w:rFonts w:ascii="Chalkboard" w:hAnsi="Chalkboard" w:cs="Open Sans"/>
@@ -1373,162 +1497,52 @@
     <w:p>
       <w:pPr>
         <w:pStyle w:val="NormaleWeb"/>
-        <w:shd w:val="clear" w:color="auto" w:fill="FFFFFF"/>
-        <w:spacing w:before="0" w:beforeAutospacing="0" w:after="0" w:afterAutospacing="0"/>
-        <w:rPr>
-          <w:rStyle w:val="Enfasigrassetto"/>
-          <w:rFonts w:ascii="Chalkboard" w:hAnsi="Chalkboard" w:cs="Open Sans"/>
-          <w:color w:val="212529"/>
-          <w:sz w:val="32"/>
-          <w:szCs w:val="32"/>
-        </w:rPr>
-      </w:pPr>
-      <w:r>
-        <w:rPr>
-          <w:rStyle w:val="Enfasigrassetto"/>
-          <w:rFonts w:ascii="Chalkboard" w:hAnsi="Chalkboard" w:cs="Open Sans"/>
-          <w:color w:val="212529"/>
-          <w:sz w:val="32"/>
-          <w:szCs w:val="32"/>
-        </w:rPr>
-        <w:lastRenderedPageBreak/>
-        <w:t xml:space="preserve">RIT. </w:t>
-      </w:r>
-      <w:r>
-        <w:rPr>
-          <w:rStyle w:val="Enfasigrassetto"/>
-          <w:rFonts w:ascii="Chalkboard" w:hAnsi="Chalkboard" w:cs="Open Sans"/>
-          <w:color w:val="212529"/>
-          <w:sz w:val="32"/>
-          <w:szCs w:val="32"/>
-        </w:rPr>
-        <w:t>Sono qui a lodarti, qui per adorarti</w:t>
-      </w:r>
-      <w:r>
-        <w:rPr>
-          <w:rFonts w:ascii="Chalkboard" w:hAnsi="Chalkboard" w:cs="Open Sans"/>
-          <w:b/>
-          <w:bCs/>
+        <w:spacing w:before="0" w:beforeAutospacing="0" w:after="0" w:afterAutospacing="0"/>
+        <w:rPr>
+          <w:rFonts w:ascii="Chalkboard" w:hAnsi="Chalkboard" w:cs="Open Sans"/>
+          <w:color w:val="212529"/>
+          <w:sz w:val="32"/>
+          <w:szCs w:val="32"/>
+        </w:rPr>
+      </w:pPr>
+      <w:r>
+        <w:rPr>
+          <w:rFonts w:ascii="Chalkboard" w:hAnsi="Chalkboard" w:cs="Open Sans"/>
+          <w:color w:val="212529"/>
+          <w:sz w:val="32"/>
+          <w:szCs w:val="32"/>
+        </w:rPr>
+        <w:t>Tu sei l’apparire dell’immensa tenerezza</w:t>
+      </w:r>
+      <w:r>
+        <w:rPr>
+          <w:rFonts w:ascii="Chalkboard" w:hAnsi="Chalkboard" w:cs="Open Sans"/>
           <w:color w:val="212529"/>
           <w:sz w:val="32"/>
           <w:szCs w:val="32"/>
         </w:rPr>
         <w:br/>
-      </w:r>
-      <w:r>
-        <w:rPr>
-          <w:rStyle w:val="Enfasigrassetto"/>
-          <w:rFonts w:ascii="Chalkboard" w:hAnsi="Chalkboard" w:cs="Open Sans"/>
-          <w:color w:val="212529"/>
-          <w:sz w:val="32"/>
-          <w:szCs w:val="32"/>
-        </w:rPr>
-        <w:t>qui per dirti che tu sei il mio Dio</w:t>
-      </w:r>
-      <w:r>
-        <w:rPr>
-          <w:rFonts w:ascii="Chalkboard" w:hAnsi="Chalkboard" w:cs="Open Sans"/>
-          <w:b/>
-          <w:bCs/>
+        <w:t>di un Amore che nessuno ha visto mai.</w:t>
+      </w:r>
+      <w:r>
+        <w:rPr>
+          <w:rFonts w:ascii="Chalkboard" w:hAnsi="Chalkboard" w:cs="Open Sans"/>
           <w:color w:val="212529"/>
           <w:sz w:val="32"/>
           <w:szCs w:val="32"/>
         </w:rPr>
         <w:br/>
-      </w:r>
-      <w:r>
-        <w:rPr>
-          <w:rStyle w:val="Enfasigrassetto"/>
-          <w:rFonts w:ascii="Chalkboard" w:hAnsi="Chalkboard" w:cs="Open Sans"/>
-          <w:color w:val="212529"/>
-          <w:sz w:val="32"/>
-          <w:szCs w:val="32"/>
-        </w:rPr>
-        <w:t>e solo tu sei Santo, sei meraviglioso</w:t>
-      </w:r>
-      <w:r>
-        <w:rPr>
-          <w:rFonts w:ascii="Chalkboard" w:hAnsi="Chalkboard" w:cs="Open Sans"/>
-          <w:b/>
-          <w:bCs/>
+        <w:t>Ci fu dato il lieto annuncio della tua venuta,</w:t>
+      </w:r>
+      <w:r>
+        <w:rPr>
+          <w:rFonts w:ascii="Chalkboard" w:hAnsi="Chalkboard" w:cs="Open Sans"/>
           <w:color w:val="212529"/>
           <w:sz w:val="32"/>
           <w:szCs w:val="32"/>
         </w:rPr>
         <w:br/>
-      </w:r>
-      <w:r>
-        <w:rPr>
-          <w:rStyle w:val="Enfasigrassetto"/>
-          <w:rFonts w:ascii="Chalkboard" w:hAnsi="Chalkboard" w:cs="Open Sans"/>
-          <w:color w:val="212529"/>
-          <w:sz w:val="32"/>
-          <w:szCs w:val="32"/>
-        </w:rPr>
-        <w:t>degno e glorioso sei per me</w:t>
-      </w:r>
-      <w:r>
-        <w:rPr>
-          <w:rStyle w:val="Enfasigrassetto"/>
-          <w:rFonts w:ascii="Chalkboard" w:hAnsi="Chalkboard" w:cs="Open Sans"/>
-          <w:color w:val="212529"/>
-          <w:sz w:val="32"/>
-          <w:szCs w:val="32"/>
-        </w:rPr>
-        <w:t>.</w:t>
-      </w:r>
-    </w:p>
-    <w:p>
-      <w:pPr>
-        <w:pStyle w:val="NormaleWeb"/>
-        <w:shd w:val="clear" w:color="auto" w:fill="FFFFFF"/>
-        <w:spacing w:before="0" w:beforeAutospacing="0" w:after="0" w:afterAutospacing="0"/>
-        <w:rPr>
-          <w:rFonts w:ascii="Chalkboard" w:hAnsi="Chalkboard" w:cs="Open Sans"/>
-          <w:color w:val="212529"/>
-          <w:sz w:val="20"/>
-          <w:szCs w:val="20"/>
-        </w:rPr>
-      </w:pPr>
-    </w:p>
-    <w:p>
-      <w:pPr>
-        <w:pStyle w:val="NormaleWeb"/>
-        <w:shd w:val="clear" w:color="auto" w:fill="FFFFFF"/>
-        <w:spacing w:before="0" w:beforeAutospacing="0" w:after="0" w:afterAutospacing="0"/>
-        <w:rPr>
-          <w:rFonts w:ascii="Chalkboard" w:hAnsi="Chalkboard" w:cs="Open Sans"/>
-          <w:color w:val="212529"/>
-          <w:sz w:val="32"/>
-          <w:szCs w:val="32"/>
-        </w:rPr>
-      </w:pPr>
-      <w:r>
-        <w:rPr>
-          <w:rFonts w:ascii="Chalkboard" w:hAnsi="Chalkboard" w:cs="Open Sans"/>
-          <w:color w:val="212529"/>
-          <w:sz w:val="32"/>
-          <w:szCs w:val="32"/>
-        </w:rPr>
-        <w:t>Re della storia</w:t>
-      </w:r>
-      <w:r>
-        <w:rPr>
-          <w:rFonts w:ascii="Chalkboard" w:hAnsi="Chalkboard" w:cs="Open Sans"/>
-          <w:color w:val="212529"/>
-          <w:sz w:val="32"/>
-          <w:szCs w:val="32"/>
-        </w:rPr>
-        <w:t xml:space="preserve"> e</w:t>
-      </w:r>
-      <w:r>
-        <w:rPr>
-          <w:rFonts w:ascii="Chalkboard" w:hAnsi="Chalkboard" w:cs="Open Sans"/>
-          <w:color w:val="212529"/>
-          <w:sz w:val="32"/>
-          <w:szCs w:val="32"/>
-        </w:rPr>
-        <w:t xml:space="preserve"> Re nella Gloria,</w:t>
+        <w:t>noi abbiamo visto un uomo come noi.</w:t>
       </w:r>
       <w:r>
         <w:rPr>
@@ -1538,7 +1552,7 @@
           <w:szCs w:val="32"/>
         </w:rPr>
         <w:br/>
-        <w:t>sei sceso in terra fra noi.</w:t>
+        <w:t>Tu sei la verità che non tramonta,</w:t>
       </w:r>
       <w:r>
         <w:rPr>
@@ -1548,7 +1562,7 @@
           <w:szCs w:val="32"/>
         </w:rPr>
         <w:br/>
-        <w:t>Con umiltà il tuo trono hai lasciato,</w:t>
+        <w:t>sei la vita che non muore,</w:t>
       </w:r>
       <w:r>
         <w:rPr>
@@ -1558,7 +1572,27 @@
           <w:szCs w:val="32"/>
         </w:rPr>
         <w:br/>
-        <w:t>per dimostrarci il tuo amor.</w:t>
+        <w:t>sei la via d’un mondo nuovo.</w:t>
+      </w:r>
+      <w:r>
+        <w:rPr>
+          <w:rFonts w:ascii="Chalkboard" w:hAnsi="Chalkboard" w:cs="Open Sans"/>
+          <w:color w:val="212529"/>
+          <w:sz w:val="32"/>
+          <w:szCs w:val="32"/>
+        </w:rPr>
+        <w:br/>
+        <w:t>E ti abbiamo visto stabilire la tua tenda</w:t>
+      </w:r>
+      <w:r>
+        <w:rPr>
+          <w:rFonts w:ascii="Chalkboard" w:hAnsi="Chalkboard" w:cs="Open Sans"/>
+          <w:color w:val="212529"/>
+          <w:sz w:val="32"/>
+          <w:szCs w:val="32"/>
+        </w:rPr>
+        <w:br/>
+        <w:t>tra la nostra indifferenza d’ogni giorno.</w:t>
       </w:r>
     </w:p>
     <w:p>
@@ -1613,12 +1647,74 @@
     </w:p>
     <w:p>
       <w:pPr>
-        <w:pStyle w:val="NormaleWeb"/>
-        <w:shd w:val="clear" w:color="auto" w:fill="FFFFFF"/>
-        <w:spacing w:before="0" w:beforeAutospacing="0" w:after="0" w:afterAutospacing="0"/>
-        <w:rPr>
-          <w:rFonts w:ascii="Chalkboard" w:hAnsi="Chalkboard" w:cs="Open Sans"/>
-          <w:color w:val="212529"/>
+        <w:rPr>
+          <w:rFonts w:ascii="Chalkboard" w:hAnsi="Chalkboard" w:cs="Open Sans"/>
+          <w:spacing w:val="15"/>
+          <w:sz w:val="36"/>
+          <w:szCs w:val="36"/>
+        </w:rPr>
+      </w:pPr>
+    </w:p>
+    <w:p>
+      <w:pPr>
+        <w:rPr>
+          <w:rFonts w:ascii="Chalkboard" w:hAnsi="Chalkboard" w:cs="Arial"/>
+          <w:b/>
+          <w:bCs/>
+          <w:sz w:val="36"/>
+          <w:szCs w:val="36"/>
+          <w:u w:val="single"/>
+        </w:rPr>
+      </w:pPr>
+      <w:r>
+        <w:rPr>
+          <w:rFonts w:ascii="Chalkboard" w:hAnsi="Chalkboard" w:cs="Arial"/>
+          <w:b/>
+          <w:bCs/>
+          <w:sz w:val="36"/>
+          <w:szCs w:val="36"/>
+          <w:u w:val="single"/>
+        </w:rPr>
+        <w:t xml:space="preserve">Canto </w:t>
+      </w:r>
+      <w:r>
+        <w:rPr>
+          <w:rFonts w:ascii="Chalkboard" w:hAnsi="Chalkboard" w:cs="Arial"/>
+          <w:b/>
+          <w:bCs/>
+          <w:sz w:val="36"/>
+          <w:szCs w:val="36"/>
+          <w:u w:val="single"/>
+        </w:rPr>
+        <w:t>di congedo</w:t>
+      </w:r>
+      <w:r>
+        <w:rPr>
+          <w:rFonts w:ascii="Chalkboard" w:hAnsi="Chalkboard" w:cs="Arial"/>
+          <w:b/>
+          <w:bCs/>
+          <w:sz w:val="36"/>
+          <w:szCs w:val="36"/>
+          <w:u w:val="single"/>
+        </w:rPr>
+        <w:t xml:space="preserve">: </w:t>
+      </w:r>
+      <w:r>
+        <w:rPr>
+          <w:rFonts w:ascii="Chalkboard" w:hAnsi="Chalkboard" w:cs="Arial"/>
+          <w:b/>
+          <w:bCs/>
+          <w:sz w:val="36"/>
+          <w:szCs w:val="36"/>
+          <w:u w:val="single"/>
+        </w:rPr>
+        <w:t>SONO QUI A LODARTI</w:t>
+      </w:r>
+    </w:p>
+    <w:p>
+      <w:pPr>
+        <w:rPr>
+          <w:rFonts w:ascii="Chalkboard" w:hAnsi="Chalkboard" w:cs="Segoe UI"/>
           <w:sz w:val="20"/>
           <w:szCs w:val="20"/>
         </w:rPr>
@@ -1643,6 +1739,325 @@
           <w:sz w:val="32"/>
           <w:szCs w:val="32"/>
         </w:rPr>
+        <w:t>Luce del mondo nel buio del cuore,</w:t>
+      </w:r>
+      <w:r>
+        <w:rPr>
+          <w:rFonts w:ascii="Chalkboard" w:hAnsi="Chalkboard" w:cs="Open Sans"/>
+          <w:color w:val="212529"/>
+          <w:sz w:val="32"/>
+          <w:szCs w:val="32"/>
+        </w:rPr>
+        <w:br/>
+        <w:t>vieni ed illuminami.</w:t>
+      </w:r>
+      <w:r>
+        <w:rPr>
+          <w:rFonts w:ascii="Chalkboard" w:hAnsi="Chalkboard" w:cs="Open Sans"/>
+          <w:color w:val="212529"/>
+          <w:sz w:val="32"/>
+          <w:szCs w:val="32"/>
+        </w:rPr>
+        <w:br/>
+        <w:t>Tu mia sola speranza di vita,</w:t>
+      </w:r>
+      <w:r>
+        <w:rPr>
+          <w:rFonts w:ascii="Chalkboard" w:hAnsi="Chalkboard" w:cs="Open Sans"/>
+          <w:color w:val="212529"/>
+          <w:sz w:val="32"/>
+          <w:szCs w:val="32"/>
+        </w:rPr>
+        <w:br/>
+        <w:t>resta per sempre con me.</w:t>
+      </w:r>
+    </w:p>
+    <w:p>
+      <w:pPr>
+        <w:pStyle w:val="NormaleWeb"/>
+        <w:shd w:val="clear" w:color="auto" w:fill="FFFFFF"/>
+        <w:spacing w:before="0" w:beforeAutospacing="0" w:after="0" w:afterAutospacing="0"/>
+        <w:rPr>
+          <w:rFonts w:ascii="Chalkboard" w:hAnsi="Chalkboard" w:cs="Open Sans"/>
+          <w:color w:val="212529"/>
+          <w:sz w:val="20"/>
+          <w:szCs w:val="20"/>
+        </w:rPr>
+      </w:pPr>
+    </w:p>
+    <w:p>
+      <w:pPr>
+        <w:pStyle w:val="NormaleWeb"/>
+        <w:shd w:val="clear" w:color="auto" w:fill="FFFFFF"/>
+        <w:spacing w:before="0" w:beforeAutospacing="0" w:after="0" w:afterAutospacing="0"/>
+        <w:rPr>
+          <w:rStyle w:val="Enfasigrassetto"/>
+          <w:rFonts w:ascii="Chalkboard" w:hAnsi="Chalkboard" w:cs="Open Sans"/>
+          <w:color w:val="212529"/>
+          <w:sz w:val="32"/>
+          <w:szCs w:val="32"/>
+        </w:rPr>
+      </w:pPr>
+      <w:r>
+        <w:rPr>
+          <w:rStyle w:val="Enfasigrassetto"/>
+          <w:rFonts w:ascii="Chalkboard" w:hAnsi="Chalkboard" w:cs="Open Sans"/>
+          <w:color w:val="212529"/>
+          <w:sz w:val="32"/>
+          <w:szCs w:val="32"/>
+        </w:rPr>
+        <w:t xml:space="preserve">RIT. </w:t>
+      </w:r>
+      <w:r>
+        <w:rPr>
+          <w:rStyle w:val="Enfasigrassetto"/>
+          <w:rFonts w:ascii="Chalkboard" w:hAnsi="Chalkboard" w:cs="Open Sans"/>
+          <w:color w:val="212529"/>
+          <w:sz w:val="32"/>
+          <w:szCs w:val="32"/>
+        </w:rPr>
+        <w:t>Sono qui a lodarti, qui per adorarti</w:t>
+      </w:r>
+      <w:r>
+        <w:rPr>
+          <w:rFonts w:ascii="Chalkboard" w:hAnsi="Chalkboard" w:cs="Open Sans"/>
+          <w:b/>
+          <w:bCs/>
+          <w:color w:val="212529"/>
+          <w:sz w:val="32"/>
+          <w:szCs w:val="32"/>
+        </w:rPr>
+        <w:br/>
+      </w:r>
+      <w:r>
+        <w:rPr>
+          <w:rStyle w:val="Enfasigrassetto"/>
+          <w:rFonts w:ascii="Chalkboard" w:hAnsi="Chalkboard" w:cs="Open Sans"/>
+          <w:color w:val="212529"/>
+          <w:sz w:val="32"/>
+          <w:szCs w:val="32"/>
+        </w:rPr>
+        <w:t>qui per dirti che tu sei il mio Dio</w:t>
+      </w:r>
+      <w:r>
+        <w:rPr>
+          <w:rFonts w:ascii="Chalkboard" w:hAnsi="Chalkboard" w:cs="Open Sans"/>
+          <w:b/>
+          <w:bCs/>
+          <w:color w:val="212529"/>
+          <w:sz w:val="32"/>
+          <w:szCs w:val="32"/>
+        </w:rPr>
+        <w:br/>
+      </w:r>
+      <w:r>
+        <w:rPr>
+          <w:rStyle w:val="Enfasigrassetto"/>
+          <w:rFonts w:ascii="Chalkboard" w:hAnsi="Chalkboard" w:cs="Open Sans"/>
+          <w:color w:val="212529"/>
+          <w:sz w:val="32"/>
+          <w:szCs w:val="32"/>
+        </w:rPr>
+        <w:t>e solo tu sei Santo, sei meraviglioso</w:t>
+      </w:r>
+      <w:r>
+        <w:rPr>
+          <w:rFonts w:ascii="Chalkboard" w:hAnsi="Chalkboard" w:cs="Open Sans"/>
+          <w:b/>
+          <w:bCs/>
+          <w:color w:val="212529"/>
+          <w:sz w:val="32"/>
+          <w:szCs w:val="32"/>
+        </w:rPr>
+        <w:br/>
+      </w:r>
+      <w:r>
+        <w:rPr>
+          <w:rStyle w:val="Enfasigrassetto"/>
+          <w:rFonts w:ascii="Chalkboard" w:hAnsi="Chalkboard" w:cs="Open Sans"/>
+          <w:color w:val="212529"/>
+          <w:sz w:val="32"/>
+          <w:szCs w:val="32"/>
+        </w:rPr>
+        <w:t>degno e glorioso sei per me</w:t>
+      </w:r>
+      <w:r>
+        <w:rPr>
+          <w:rStyle w:val="Enfasigrassetto"/>
+          <w:rFonts w:ascii="Chalkboard" w:hAnsi="Chalkboard" w:cs="Open Sans"/>
+          <w:color w:val="212529"/>
+          <w:sz w:val="32"/>
+          <w:szCs w:val="32"/>
+        </w:rPr>
+        <w:t>.</w:t>
+      </w:r>
+    </w:p>
+    <w:p>
+      <w:pPr>
+        <w:pStyle w:val="NormaleWeb"/>
+        <w:shd w:val="clear" w:color="auto" w:fill="FFFFFF"/>
+        <w:spacing w:before="0" w:beforeAutospacing="0" w:after="0" w:afterAutospacing="0"/>
+        <w:rPr>
+          <w:rFonts w:ascii="Chalkboard" w:hAnsi="Chalkboard" w:cs="Open Sans"/>
+          <w:color w:val="212529"/>
+          <w:sz w:val="20"/>
+          <w:szCs w:val="20"/>
+        </w:rPr>
+      </w:pPr>
+    </w:p>
+    <w:p>
+      <w:pPr>
+        <w:pStyle w:val="NormaleWeb"/>
+        <w:shd w:val="clear" w:color="auto" w:fill="FFFFFF"/>
+        <w:spacing w:before="0" w:beforeAutospacing="0" w:after="0" w:afterAutospacing="0"/>
+        <w:rPr>
+          <w:rFonts w:ascii="Chalkboard" w:hAnsi="Chalkboard" w:cs="Open Sans"/>
+          <w:color w:val="212529"/>
+          <w:sz w:val="32"/>
+          <w:szCs w:val="32"/>
+        </w:rPr>
+      </w:pPr>
+      <w:r>
+        <w:rPr>
+          <w:rFonts w:ascii="Chalkboard" w:hAnsi="Chalkboard" w:cs="Open Sans"/>
+          <w:color w:val="212529"/>
+          <w:sz w:val="32"/>
+          <w:szCs w:val="32"/>
+        </w:rPr>
+        <w:t>Re della storia</w:t>
+      </w:r>
+      <w:r>
+        <w:rPr>
+          <w:rFonts w:ascii="Chalkboard" w:hAnsi="Chalkboard" w:cs="Open Sans"/>
+          <w:color w:val="212529"/>
+          <w:sz w:val="32"/>
+          <w:szCs w:val="32"/>
+        </w:rPr>
+        <w:t xml:space="preserve"> e</w:t>
+      </w:r>
+      <w:r>
+        <w:rPr>
+          <w:rFonts w:ascii="Chalkboard" w:hAnsi="Chalkboard" w:cs="Open Sans"/>
+          <w:color w:val="212529"/>
+          <w:sz w:val="32"/>
+          <w:szCs w:val="32"/>
+        </w:rPr>
+        <w:t xml:space="preserve"> Re nella Gloria,</w:t>
+      </w:r>
+      <w:r>
+        <w:rPr>
+          <w:rFonts w:ascii="Chalkboard" w:hAnsi="Chalkboard" w:cs="Open Sans"/>
+          <w:color w:val="212529"/>
+          <w:sz w:val="32"/>
+          <w:szCs w:val="32"/>
+        </w:rPr>
+        <w:br/>
+        <w:t>sei sceso in terra fra noi.</w:t>
+      </w:r>
+      <w:r>
+        <w:rPr>
+          <w:rFonts w:ascii="Chalkboard" w:hAnsi="Chalkboard" w:cs="Open Sans"/>
+          <w:color w:val="212529"/>
+          <w:sz w:val="32"/>
+          <w:szCs w:val="32"/>
+        </w:rPr>
+        <w:br/>
+        <w:t>Con umiltà il tuo trono hai lasciato,</w:t>
+      </w:r>
+      <w:r>
+        <w:rPr>
+          <w:rFonts w:ascii="Chalkboard" w:hAnsi="Chalkboard" w:cs="Open Sans"/>
+          <w:color w:val="212529"/>
+          <w:sz w:val="32"/>
+          <w:szCs w:val="32"/>
+        </w:rPr>
+        <w:br/>
+        <w:t>per dimostrarci il tuo amor.</w:t>
+      </w:r>
+    </w:p>
+    <w:p>
+      <w:pPr>
+        <w:pStyle w:val="NormaleWeb"/>
+        <w:shd w:val="clear" w:color="auto" w:fill="FFFFFF"/>
+        <w:spacing w:before="0" w:beforeAutospacing="0" w:after="0" w:afterAutospacing="0"/>
+        <w:textAlignment w:val="baseline"/>
+        <w:rPr>
+          <w:rFonts w:ascii="Chalkboard" w:hAnsi="Chalkboard" w:cs="Open Sans"/>
+          <w:spacing w:val="15"/>
+          <w:sz w:val="20"/>
+          <w:szCs w:val="20"/>
+          <w:bdr w:val="none" w:sz="0" w:space="0" w:color="auto" w:frame="1"/>
+        </w:rPr>
+      </w:pPr>
+    </w:p>
+    <w:p>
+      <w:pPr>
+        <w:pStyle w:val="NormaleWeb"/>
+        <w:shd w:val="clear" w:color="auto" w:fill="FFFFFF"/>
+        <w:spacing w:before="0" w:beforeAutospacing="0" w:after="0" w:afterAutospacing="0"/>
+        <w:textAlignment w:val="baseline"/>
+        <w:rPr>
+          <w:rFonts w:ascii="Chalkboard" w:hAnsi="Chalkboard" w:cs="Open Sans"/>
+          <w:spacing w:val="15"/>
+          <w:sz w:val="32"/>
+          <w:szCs w:val="32"/>
+        </w:rPr>
+      </w:pPr>
+      <w:r>
+        <w:rPr>
+          <w:rFonts w:ascii="Chalkboard" w:hAnsi="Chalkboard" w:cs="Open Sans"/>
+          <w:b/>
+          <w:bCs/>
+          <w:spacing w:val="15"/>
+          <w:sz w:val="32"/>
+          <w:szCs w:val="32"/>
+          <w:bdr w:val="none" w:sz="0" w:space="0" w:color="auto" w:frame="1"/>
+        </w:rPr>
+        <w:t>RIT.</w:t>
+      </w:r>
+      <w:r>
+        <w:rPr>
+          <w:rFonts w:ascii="Chalkboard" w:hAnsi="Chalkboard" w:cs="Open Sans"/>
+          <w:spacing w:val="15"/>
+          <w:sz w:val="32"/>
+          <w:szCs w:val="32"/>
+        </w:rPr>
+        <w:t> </w:t>
+      </w:r>
+    </w:p>
+    <w:p>
+      <w:pPr>
+        <w:pStyle w:val="NormaleWeb"/>
+        <w:shd w:val="clear" w:color="auto" w:fill="FFFFFF"/>
+        <w:spacing w:before="0" w:beforeAutospacing="0" w:after="0" w:afterAutospacing="0"/>
+        <w:rPr>
+          <w:rFonts w:ascii="Chalkboard" w:hAnsi="Chalkboard" w:cs="Open Sans"/>
+          <w:color w:val="212529"/>
+          <w:sz w:val="20"/>
+          <w:szCs w:val="20"/>
+        </w:rPr>
+      </w:pPr>
+    </w:p>
+    <w:p>
+      <w:pPr>
+        <w:pStyle w:val="NormaleWeb"/>
+        <w:shd w:val="clear" w:color="auto" w:fill="FFFFFF"/>
+        <w:spacing w:before="0" w:beforeAutospacing="0" w:after="0" w:afterAutospacing="0"/>
+        <w:rPr>
+          <w:rFonts w:ascii="Chalkboard" w:hAnsi="Chalkboard" w:cs="Open Sans"/>
+          <w:color w:val="212529"/>
+          <w:sz w:val="32"/>
+          <w:szCs w:val="32"/>
+        </w:rPr>
+      </w:pPr>
+      <w:r>
+        <w:rPr>
+          <w:rFonts w:ascii="Chalkboard" w:hAnsi="Chalkboard" w:cs="Open Sans"/>
+          <w:color w:val="212529"/>
+          <w:sz w:val="32"/>
+          <w:szCs w:val="32"/>
+        </w:rPr>
+        <w:lastRenderedPageBreak/>
         <w:t>Io mai saprò quanto ti costò,</w:t>
       </w:r>
       <w:r>

</xml_diff>